<commit_message>
tables reformatted for final project
</commit_message>
<xml_diff>
--- a/WAGAP-Poverty_and_Food-Report.docx
+++ b/WAGAP-Poverty_and_Food-Report.docx
@@ -2,10 +2,19 @@
 <file path=word/document.xml><?xml version="1.0" encoding="utf-8"?>
 <w:document xmlns:w="http://schemas.openxmlformats.org/wordprocessingml/2006/main" xmlns:m="http://schemas.openxmlformats.org/officeDocument/2006/math" xmlns:r="http://schemas.openxmlformats.org/officeDocument/2006/relationships" xmlns:o="urn:schemas-microsoft-com:office:office" xmlns:v="urn:schemas-microsoft-com:vml" xmlns:w10="urn:schemas-microsoft-com:office:word" xmlns:a="http://schemas.openxmlformats.org/drawingml/2006/main" xmlns:pic="http://schemas.openxmlformats.org/drawingml/2006/picture" xmlns:wp="http://schemas.openxmlformats.org/drawingml/2006/wordprocessingDrawing">
   <w:body>
+    <w:bookmarkStart w:id="25" w:name="wagap-poverty-report"/>
+    <w:p>
+      <w:pPr>
+        <w:pStyle w:val="Heading1"/>
+      </w:pPr>
+      <w:r>
+        <w:t xml:space="preserve">WAGAP Poverty Report</w:t>
+      </w:r>
+    </w:p>
     <w:bookmarkStart w:id="24" w:name="introduction-and-agency-overview"/>
     <w:p>
       <w:pPr>
-        <w:pStyle w:val="Heading1"/>
+        <w:pStyle w:val="Heading2"/>
       </w:pPr>
       <w:r>
         <w:t xml:space="preserve">Introduction and Agency Overview</w:t>
@@ -16,7 +25,7 @@
         <w:pStyle w:val="FirstParagraph"/>
       </w:pPr>
       <w:r>
-        <w:t xml:space="preserve">Nationwide, Community Action Agencies (CCAs), like wagap, are expected to base their strategies and service priorities on the needs and strengths in their communities. The Results Oriented Management and Accountability (ROMA) framework is a continuous cycle used by CCAs to best meet local needs. Assessing assets and needs in a community is the first phase of the cycle and sets the stage for agency planning and improvement.</w:t>
+        <w:t xml:space="preserve">Nationwide, Community Action Agencies (CCAs), like WAGAP, are expected to base their strategies and service priorities on the needs and strengths in their communities. The Results Oriented Management and Accountability (ROMA) framework is a continuous cycle used by CCAs to best meet local needs. Assessing assets and needs in a community is the first phase of the cycle and sets the stage for agency planning and improvement.</w:t>
       </w:r>
     </w:p>
     <w:p>
@@ -93,8 +102,15 @@
       </w:r>
     </w:p>
     <w:p>
-      <w:pPr>
-        <w:pStyle w:val="BodyText"/>
+      <w:r>
+        <w:pict>
+          <v:rect style="width:0;height:1.5pt" o:hralign="center" o:hrstd="t" o:hr="t"/>
+        </w:pict>
+      </w:r>
+    </w:p>
+    <w:p>
+      <w:pPr>
+        <w:pStyle w:val="FirstParagraph"/>
       </w:pPr>
       <w:r>
         <w:t xml:space="preserve">This assessment targets the following ROMA Next Gen Needs Assessment goals:</w:t>
@@ -187,19 +203,17 @@
         <w:t xml:space="preserve">WAGAP is the Community Action Agency for Skamania and Klickitat Counties. Our mission is to:</w:t>
       </w:r>
     </w:p>
-    <w:bookmarkStart w:id="23" w:name="X9166831e919c01860360dcf1fb2e6b91956c17a"/>
+    <w:bookmarkStart w:id="23" w:name="Xb11d9524c4742975f8d878e5deb1a15ad0e89eb"/>
     <w:p>
       <w:pPr>
-        <w:pStyle w:val="Heading4"/>
+        <w:pStyle w:val="Heading3"/>
       </w:pPr>
       <w:r>
         <w:rPr>
-          <w:bCs/>
-          <w:b/>
           <w:iCs/>
           <w:i/>
         </w:rPr>
-        <w:t xml:space="preserve">Strengthen community by inspiring hope and helping people help themselves.</w:t>
+        <w:t xml:space="preserve">Strengthen community by inspiring hope and helping people help themselves</w:t>
       </w:r>
     </w:p>
     <w:p>
@@ -210,9 +224,15 @@
         <w:t xml:space="preserve">We reduce poverty by helping people meet basic human needs and increase their self-sufficiency. With 8 locations across two counties, we generate economic impact by bringing hundreds of thousands of grant dollars into the community annually and providing 35 permanent jobs (plus 10 new temp jobs created in response to COVID-19 related needs). Each year, thousands of people turn to wagap for short-term assistance and long-term solutions to help them take control of their lives and their futures. Programs offering nutrition assistance and food banks, emergency housing and homeless shelter, domestic violence prevention and crime victim services, youth substance abuse prevention, care coordination, home energy and weatherization assistance, on the job training, COVID-19 relief funds, and after school youth programs are some of the ways WAGAP is meeting the promise of Community Action.</w:t>
       </w:r>
     </w:p>
+    <w:p>
+      <w:r>
+        <w:br w:type="page"/>
+      </w:r>
+    </w:p>
     <w:bookmarkEnd w:id="23"/>
     <w:bookmarkEnd w:id="24"/>
-    <w:bookmarkStart w:id="32" w:name="findings"/>
+    <w:bookmarkEnd w:id="25"/>
+    <w:bookmarkStart w:id="31" w:name="findings"/>
     <w:p>
       <w:pPr>
         <w:pStyle w:val="Heading1"/>
@@ -230,7 +250,7 @@
         <w:t xml:space="preserve">Community Member Survey Results</w:t>
       </w:r>
     </w:p>
-    <w:bookmarkStart w:id="25" w:name="survey-respondent-demographics"/>
+    <w:bookmarkStart w:id="27" w:name="survey-respondent-demographics"/>
     <w:p>
       <w:pPr>
         <w:pStyle w:val="Heading3"/>
@@ -239,283 +259,833 @@
         <w:t xml:space="preserve">survey respondent demographics</w:t>
       </w:r>
     </w:p>
-    <w:tbl>
+    <w:p>
+      <w:pPr>
+        <w:pStyle w:val="FirstParagraph"/>
+      </w:pPr>
+      <w:r>
+        <w:t xml:space="preserve">The median household income reported in our survey of 625 community members was $45,000 to $64,999. Most people identify as White in our service area. Hispanic and Native American are the next largest groups.</w:t>
+      </w:r>
+    </w:p>
+    <w:p>
+      <w:pPr>
+        <w:pStyle w:val="TableCaption"/>
+      </w:pPr>
+      <w:r>
+        <w:t xml:space="preserve">Service Area Diversity</w:t>
+      </w:r>
+    </w:p>
+    <w:tbl xmlns:w="http://schemas.openxmlformats.org/wordprocessingml/2006/main" xmlns:r="http://schemas.openxmlformats.org/officeDocument/2006/relationships" xmlns:w14="http://schemas.microsoft.com/office/word/2010/wordml" xmlns:wp="http://schemas.openxmlformats.org/drawingml/2006/wordprocessingDrawing" xmlns:a="http://schemas.openxmlformats.org/drawingml/2006/main" xmlns:pic="http://schemas.openxmlformats.org/drawingml/2006/picture">
       <w:tblPr>
-        <w:tblStyle w:val="Table"/>
-        <w:tblW w:type="pct" w:w="0.0"/>
-        <w:tblLook w:firstRow="1" w:lastRow="0" w:firstColumn="0" w:lastColumn="0" w:noHBand="0" w:noVBand="0" w:val="0020"/>
+        NA"/&gt;
+        <w:tblLayout w:type="fixed"/>
+        <w:jc w:val="center"/>
+        <w:tblLook w:firstRow="1" w:lastRow="0" w:firstColumn="0" w:lastColumn="0" w:noHBand="0" w:noVBand="1"/>
       </w:tblPr>
-      <w:tblGrid/>
+      <w:tblGrid>
+        <w:gridCol w:w="4320"/>
+        <w:gridCol w:w="1080"/>
+        <w:gridCol w:w="1080"/>
+      </w:tblGrid>
       <w:tr>
+        <w:trPr>
+          <w:cantSplit/>
+          <w:trHeight w:val="360" w:hRule="auto"/>
+          <w:tblHeader/>
+        </w:trPr>
         <w:tc>
+          <w:tcPr>
+            <w:tcBorders>
+              <w:bottom w:val="single" w:sz="16" w:space="0" w:color="666666"/>
+              <w:top w:val="single" w:sz="16" w:space="0" w:color="666666"/>
+            </w:tcBorders>
+            <w:shd w:val="clear" w:color="auto" w:fill="FFFFFF"/>
+            <w:tcMar>
+              <w:top w:w="0" w:type="dxa"/>
+              <w:bottom w:w="0" w:type="dxa"/>
+              <w:left w:w="0" w:type="dxa"/>
+              <w:right w:w="0" w:type="dxa"/>
+            </w:tcMar>
+            <w:vAlign w:val="center"/>
+          </w:tcPr>
           <w:p>
             <w:pPr>
-              <w:pStyle w:val="Compact"/>
               <w:jc w:val="left"/>
+              <w:spacing w:after="100" w:before="100" w:line="240"/>
+              <w:ind w:firstLine="0" w:left="100" w:right="100"/>
             </w:pPr>
-            <w:r>
-              <w:t xml:space="preserve">median_household_size</w:t>
+            <w:r xmlns:w="http://schemas.openxmlformats.org/wordprocessingml/2006/main" xmlns:wp="http://schemas.openxmlformats.org/drawingml/2006/wordprocessingDrawing" xmlns:r="http://schemas.openxmlformats.org/officeDocument/2006/relationships" xmlns:w14="http://schemas.microsoft.com/office/word/2010/wordml">
+              <w:rPr>
+                <w:rFonts w:ascii="Arial" w:hAnsi="Arial" w:eastAsia="Arial" w:cs="Arial"/>
+                <w:sz w:val="22"/>
+                <w:szCs w:val="22"/>
+                <w:color w:val="000000"/>
+              </w:rPr>
+              <w:t xml:space="preserve">Race/Ethnicity</w:t>
             </w:r>
           </w:p>
         </w:tc>
         <w:tc>
+          <w:tcPr>
+            <w:tcBorders>
+              <w:bottom w:val="single" w:sz="16" w:space="0" w:color="666666"/>
+              <w:top w:val="single" w:sz="16" w:space="0" w:color="666666"/>
+            </w:tcBorders>
+            <w:shd w:val="clear" w:color="auto" w:fill="FFFFFF"/>
+            <w:tcMar>
+              <w:top w:w="0" w:type="dxa"/>
+              <w:bottom w:w="0" w:type="dxa"/>
+              <w:left w:w="0" w:type="dxa"/>
+              <w:right w:w="0" w:type="dxa"/>
+            </w:tcMar>
+            <w:vAlign w:val="center"/>
+          </w:tcPr>
           <w:p>
             <w:pPr>
-              <w:pStyle w:val="Compact"/>
               <w:jc w:val="right"/>
+              <w:spacing w:after="100" w:before="100" w:line="240"/>
+              <w:ind w:firstLine="0" w:left="100" w:right="100"/>
             </w:pPr>
-            <w:r>
-              <w:t xml:space="preserve">number_of_responses</w:t>
+            <w:r xmlns:w="http://schemas.openxmlformats.org/wordprocessingml/2006/main" xmlns:wp="http://schemas.openxmlformats.org/drawingml/2006/wordprocessingDrawing" xmlns:r="http://schemas.openxmlformats.org/officeDocument/2006/relationships" xmlns:w14="http://schemas.microsoft.com/office/word/2010/wordml">
+              <w:rPr>
+                <w:rFonts w:ascii="Arial" w:hAnsi="Arial" w:eastAsia="Arial" w:cs="Arial"/>
+                <w:sz w:val="22"/>
+                <w:szCs w:val="22"/>
+                <w:color w:val="000000"/>
+              </w:rPr>
+              <w:t xml:space="preserve">n</w:t>
+            </w:r>
+          </w:p>
+        </w:tc>
+        <w:tc>
+          <w:tcPr>
+            <w:tcBorders>
+              <w:bottom w:val="single" w:sz="16" w:space="0" w:color="666666"/>
+              <w:top w:val="single" w:sz="16" w:space="0" w:color="666666"/>
+            </w:tcBorders>
+            <w:shd w:val="clear" w:color="auto" w:fill="FFFFFF"/>
+            <w:tcMar>
+              <w:top w:w="0" w:type="dxa"/>
+              <w:bottom w:w="0" w:type="dxa"/>
+              <w:left w:w="0" w:type="dxa"/>
+              <w:right w:w="0" w:type="dxa"/>
+            </w:tcMar>
+            <w:vAlign w:val="center"/>
+          </w:tcPr>
+          <w:p>
+            <w:pPr>
+              <w:jc w:val="right"/>
+              <w:spacing w:after="100" w:before="100" w:line="240"/>
+              <w:ind w:firstLine="0" w:left="100" w:right="100"/>
+            </w:pPr>
+            <w:r xmlns:w="http://schemas.openxmlformats.org/wordprocessingml/2006/main" xmlns:wp="http://schemas.openxmlformats.org/drawingml/2006/wordprocessingDrawing" xmlns:r="http://schemas.openxmlformats.org/officeDocument/2006/relationships" xmlns:w14="http://schemas.microsoft.com/office/word/2010/wordml">
+              <w:rPr>
+                <w:rFonts w:ascii="Arial" w:hAnsi="Arial" w:eastAsia="Arial" w:cs="Arial"/>
+                <w:sz w:val="22"/>
+                <w:szCs w:val="22"/>
+                <w:color w:val="000000"/>
+              </w:rPr>
+              <w:t xml:space="preserve">% of total</w:t>
             </w:r>
           </w:p>
         </w:tc>
       </w:tr>
       <w:tr>
+        <w:trPr>
+          <w:cantSplit/>
+          <w:trHeight w:val="360" w:hRule="auto"/>
+        </w:trPr>
         <w:tc>
+          <w:tcPr>
+            <w:tcBorders/>
+            <w:shd w:val="clear" w:color="auto" w:fill="FFFFFF"/>
+            <w:tcMar>
+              <w:top w:w="0" w:type="dxa"/>
+              <w:bottom w:w="0" w:type="dxa"/>
+              <w:left w:w="0" w:type="dxa"/>
+              <w:right w:w="0" w:type="dxa"/>
+            </w:tcMar>
+            <w:vAlign w:val="center"/>
+          </w:tcPr>
           <w:p>
             <w:pPr>
-              <w:pStyle w:val="Compact"/>
               <w:jc w:val="left"/>
+              <w:spacing w:after="100" w:before="100" w:line="240"/>
+              <w:ind w:firstLine="0" w:left="100" w:right="100"/>
             </w:pPr>
-            <w:r>
-              <w:t xml:space="preserve">$45,000 to $64,999</w:t>
+            <w:r xmlns:w="http://schemas.openxmlformats.org/wordprocessingml/2006/main" xmlns:wp="http://schemas.openxmlformats.org/drawingml/2006/wordprocessingDrawing" xmlns:r="http://schemas.openxmlformats.org/officeDocument/2006/relationships" xmlns:w14="http://schemas.microsoft.com/office/word/2010/wordml">
+              <w:rPr>
+                <w:rFonts w:ascii="Arial" w:hAnsi="Arial" w:eastAsia="Arial" w:cs="Arial"/>
+                <w:sz w:val="22"/>
+                <w:szCs w:val="22"/>
+                <w:color w:val="000000"/>
+              </w:rPr>
+              <w:t xml:space="preserve">White</w:t>
             </w:r>
           </w:p>
         </w:tc>
         <w:tc>
+          <w:tcPr>
+            <w:tcBorders/>
+            <w:shd w:val="clear" w:color="auto" w:fill="FFFFFF"/>
+            <w:tcMar>
+              <w:top w:w="0" w:type="dxa"/>
+              <w:bottom w:w="0" w:type="dxa"/>
+              <w:left w:w="0" w:type="dxa"/>
+              <w:right w:w="0" w:type="dxa"/>
+            </w:tcMar>
+            <w:vAlign w:val="center"/>
+          </w:tcPr>
           <w:p>
             <w:pPr>
-              <w:pStyle w:val="Compact"/>
               <w:jc w:val="right"/>
+              <w:spacing w:after="100" w:before="100" w:line="240"/>
+              <w:ind w:firstLine="0" w:left="100" w:right="100"/>
             </w:pPr>
-            <w:r>
-              <w:t xml:space="preserve">425</w:t>
+            <w:r xmlns:w="http://schemas.openxmlformats.org/wordprocessingml/2006/main" xmlns:wp="http://schemas.openxmlformats.org/drawingml/2006/wordprocessingDrawing" xmlns:r="http://schemas.openxmlformats.org/officeDocument/2006/relationships" xmlns:w14="http://schemas.microsoft.com/office/word/2010/wordml">
+              <w:rPr>
+                <w:rFonts w:ascii="Arial" w:hAnsi="Arial" w:eastAsia="Arial" w:cs="Arial"/>
+                <w:sz w:val="22"/>
+                <w:szCs w:val="22"/>
+                <w:color w:val="000000"/>
+              </w:rPr>
+              <w:t xml:space="preserve">331</w:t>
+            </w:r>
+          </w:p>
+        </w:tc>
+        <w:tc>
+          <w:tcPr>
+            <w:tcBorders/>
+            <w:shd w:val="clear" w:color="auto" w:fill="FFFFFF"/>
+            <w:tcMar>
+              <w:top w:w="0" w:type="dxa"/>
+              <w:bottom w:w="0" w:type="dxa"/>
+              <w:left w:w="0" w:type="dxa"/>
+              <w:right w:w="0" w:type="dxa"/>
+            </w:tcMar>
+            <w:vAlign w:val="center"/>
+          </w:tcPr>
+          <w:p>
+            <w:pPr>
+              <w:jc w:val="right"/>
+              <w:spacing w:after="100" w:before="100" w:line="240"/>
+              <w:ind w:firstLine="0" w:left="100" w:right="100"/>
+            </w:pPr>
+            <w:r xmlns:w="http://schemas.openxmlformats.org/wordprocessingml/2006/main" xmlns:wp="http://schemas.openxmlformats.org/drawingml/2006/wordprocessingDrawing" xmlns:r="http://schemas.openxmlformats.org/officeDocument/2006/relationships" xmlns:w14="http://schemas.microsoft.com/office/word/2010/wordml">
+              <w:rPr>
+                <w:rFonts w:ascii="Arial" w:hAnsi="Arial" w:eastAsia="Arial" w:cs="Arial"/>
+                <w:sz w:val="22"/>
+                <w:szCs w:val="22"/>
+                <w:color w:val="000000"/>
+              </w:rPr>
+              <w:t xml:space="preserve">77.9%</w:t>
+            </w:r>
+          </w:p>
+        </w:tc>
+      </w:tr>
+      <w:tr>
+        <w:trPr>
+          <w:cantSplit/>
+          <w:trHeight w:val="360" w:hRule="auto"/>
+        </w:trPr>
+        <w:tc>
+          <w:tcPr>
+            <w:tcBorders/>
+            <w:shd w:val="clear" w:color="auto" w:fill="FFFFFF"/>
+            <w:tcMar>
+              <w:top w:w="0" w:type="dxa"/>
+              <w:bottom w:w="0" w:type="dxa"/>
+              <w:left w:w="0" w:type="dxa"/>
+              <w:right w:w="0" w:type="dxa"/>
+            </w:tcMar>
+            <w:vAlign w:val="center"/>
+          </w:tcPr>
+          <w:p>
+            <w:pPr>
+              <w:jc w:val="left"/>
+              <w:spacing w:after="100" w:before="100" w:line="240"/>
+              <w:ind w:firstLine="0" w:left="100" w:right="100"/>
+            </w:pPr>
+            <w:r xmlns:w="http://schemas.openxmlformats.org/wordprocessingml/2006/main" xmlns:wp="http://schemas.openxmlformats.org/drawingml/2006/wordprocessingDrawing" xmlns:r="http://schemas.openxmlformats.org/officeDocument/2006/relationships" xmlns:w14="http://schemas.microsoft.com/office/word/2010/wordml">
+              <w:rPr>
+                <w:rFonts w:ascii="Arial" w:hAnsi="Arial" w:eastAsia="Arial" w:cs="Arial"/>
+                <w:sz w:val="22"/>
+                <w:szCs w:val="22"/>
+                <w:color w:val="000000"/>
+              </w:rPr>
+              <w:t xml:space="preserve">Hispanic/Latino/LatinX</w:t>
+            </w:r>
+          </w:p>
+        </w:tc>
+        <w:tc>
+          <w:tcPr>
+            <w:tcBorders/>
+            <w:shd w:val="clear" w:color="auto" w:fill="FFFFFF"/>
+            <w:tcMar>
+              <w:top w:w="0" w:type="dxa"/>
+              <w:bottom w:w="0" w:type="dxa"/>
+              <w:left w:w="0" w:type="dxa"/>
+              <w:right w:w="0" w:type="dxa"/>
+            </w:tcMar>
+            <w:vAlign w:val="center"/>
+          </w:tcPr>
+          <w:p>
+            <w:pPr>
+              <w:jc w:val="right"/>
+              <w:spacing w:after="100" w:before="100" w:line="240"/>
+              <w:ind w:firstLine="0" w:left="100" w:right="100"/>
+            </w:pPr>
+            <w:r xmlns:w="http://schemas.openxmlformats.org/wordprocessingml/2006/main" xmlns:wp="http://schemas.openxmlformats.org/drawingml/2006/wordprocessingDrawing" xmlns:r="http://schemas.openxmlformats.org/officeDocument/2006/relationships" xmlns:w14="http://schemas.microsoft.com/office/word/2010/wordml">
+              <w:rPr>
+                <w:rFonts w:ascii="Arial" w:hAnsi="Arial" w:eastAsia="Arial" w:cs="Arial"/>
+                <w:sz w:val="22"/>
+                <w:szCs w:val="22"/>
+                <w:color w:val="000000"/>
+              </w:rPr>
+              <w:t xml:space="preserve">53</w:t>
+            </w:r>
+          </w:p>
+        </w:tc>
+        <w:tc>
+          <w:tcPr>
+            <w:tcBorders/>
+            <w:shd w:val="clear" w:color="auto" w:fill="FFFFFF"/>
+            <w:tcMar>
+              <w:top w:w="0" w:type="dxa"/>
+              <w:bottom w:w="0" w:type="dxa"/>
+              <w:left w:w="0" w:type="dxa"/>
+              <w:right w:w="0" w:type="dxa"/>
+            </w:tcMar>
+            <w:vAlign w:val="center"/>
+          </w:tcPr>
+          <w:p>
+            <w:pPr>
+              <w:jc w:val="right"/>
+              <w:spacing w:after="100" w:before="100" w:line="240"/>
+              <w:ind w:firstLine="0" w:left="100" w:right="100"/>
+            </w:pPr>
+            <w:r xmlns:w="http://schemas.openxmlformats.org/wordprocessingml/2006/main" xmlns:wp="http://schemas.openxmlformats.org/drawingml/2006/wordprocessingDrawing" xmlns:r="http://schemas.openxmlformats.org/officeDocument/2006/relationships" xmlns:w14="http://schemas.microsoft.com/office/word/2010/wordml">
+              <w:rPr>
+                <w:rFonts w:ascii="Arial" w:hAnsi="Arial" w:eastAsia="Arial" w:cs="Arial"/>
+                <w:sz w:val="22"/>
+                <w:szCs w:val="22"/>
+                <w:color w:val="000000"/>
+              </w:rPr>
+              <w:t xml:space="preserve">12.5%</w:t>
+            </w:r>
+          </w:p>
+        </w:tc>
+      </w:tr>
+      <w:tr>
+        <w:trPr>
+          <w:cantSplit/>
+          <w:trHeight w:val="360" w:hRule="auto"/>
+        </w:trPr>
+        <w:tc>
+          <w:tcPr>
+            <w:tcBorders/>
+            <w:shd w:val="clear" w:color="auto" w:fill="FFFFFF"/>
+            <w:tcMar>
+              <w:top w:w="0" w:type="dxa"/>
+              <w:bottom w:w="0" w:type="dxa"/>
+              <w:left w:w="0" w:type="dxa"/>
+              <w:right w:w="0" w:type="dxa"/>
+            </w:tcMar>
+            <w:vAlign w:val="center"/>
+          </w:tcPr>
+          <w:p>
+            <w:pPr>
+              <w:jc w:val="left"/>
+              <w:spacing w:after="100" w:before="100" w:line="240"/>
+              <w:ind w:firstLine="0" w:left="100" w:right="100"/>
+            </w:pPr>
+            <w:r xmlns:w="http://schemas.openxmlformats.org/wordprocessingml/2006/main" xmlns:wp="http://schemas.openxmlformats.org/drawingml/2006/wordprocessingDrawing" xmlns:r="http://schemas.openxmlformats.org/officeDocument/2006/relationships" xmlns:w14="http://schemas.microsoft.com/office/word/2010/wordml">
+              <w:rPr>
+                <w:rFonts w:ascii="Arial" w:hAnsi="Arial" w:eastAsia="Arial" w:cs="Arial"/>
+                <w:sz w:val="22"/>
+                <w:szCs w:val="22"/>
+                <w:color w:val="000000"/>
+              </w:rPr>
+              <w:t xml:space="preserve">Native American/American Indian</w:t>
+            </w:r>
+          </w:p>
+        </w:tc>
+        <w:tc>
+          <w:tcPr>
+            <w:tcBorders/>
+            <w:shd w:val="clear" w:color="auto" w:fill="FFFFFF"/>
+            <w:tcMar>
+              <w:top w:w="0" w:type="dxa"/>
+              <w:bottom w:w="0" w:type="dxa"/>
+              <w:left w:w="0" w:type="dxa"/>
+              <w:right w:w="0" w:type="dxa"/>
+            </w:tcMar>
+            <w:vAlign w:val="center"/>
+          </w:tcPr>
+          <w:p>
+            <w:pPr>
+              <w:jc w:val="right"/>
+              <w:spacing w:after="100" w:before="100" w:line="240"/>
+              <w:ind w:firstLine="0" w:left="100" w:right="100"/>
+            </w:pPr>
+            <w:r xmlns:w="http://schemas.openxmlformats.org/wordprocessingml/2006/main" xmlns:wp="http://schemas.openxmlformats.org/drawingml/2006/wordprocessingDrawing" xmlns:r="http://schemas.openxmlformats.org/officeDocument/2006/relationships" xmlns:w14="http://schemas.microsoft.com/office/word/2010/wordml">
+              <w:rPr>
+                <w:rFonts w:ascii="Arial" w:hAnsi="Arial" w:eastAsia="Arial" w:cs="Arial"/>
+                <w:sz w:val="22"/>
+                <w:szCs w:val="22"/>
+                <w:color w:val="000000"/>
+              </w:rPr>
+              <w:t xml:space="preserve">24</w:t>
+            </w:r>
+          </w:p>
+        </w:tc>
+        <w:tc>
+          <w:tcPr>
+            <w:tcBorders/>
+            <w:shd w:val="clear" w:color="auto" w:fill="FFFFFF"/>
+            <w:tcMar>
+              <w:top w:w="0" w:type="dxa"/>
+              <w:bottom w:w="0" w:type="dxa"/>
+              <w:left w:w="0" w:type="dxa"/>
+              <w:right w:w="0" w:type="dxa"/>
+            </w:tcMar>
+            <w:vAlign w:val="center"/>
+          </w:tcPr>
+          <w:p>
+            <w:pPr>
+              <w:jc w:val="right"/>
+              <w:spacing w:after="100" w:before="100" w:line="240"/>
+              <w:ind w:firstLine="0" w:left="100" w:right="100"/>
+            </w:pPr>
+            <w:r xmlns:w="http://schemas.openxmlformats.org/wordprocessingml/2006/main" xmlns:wp="http://schemas.openxmlformats.org/drawingml/2006/wordprocessingDrawing" xmlns:r="http://schemas.openxmlformats.org/officeDocument/2006/relationships" xmlns:w14="http://schemas.microsoft.com/office/word/2010/wordml">
+              <w:rPr>
+                <w:rFonts w:ascii="Arial" w:hAnsi="Arial" w:eastAsia="Arial" w:cs="Arial"/>
+                <w:sz w:val="22"/>
+                <w:szCs w:val="22"/>
+                <w:color w:val="000000"/>
+              </w:rPr>
+              <w:t xml:space="preserve">5.6%</w:t>
+            </w:r>
+          </w:p>
+        </w:tc>
+      </w:tr>
+      <w:tr>
+        <w:trPr>
+          <w:cantSplit/>
+          <w:trHeight w:val="360" w:hRule="auto"/>
+        </w:trPr>
+        <w:tc>
+          <w:tcPr>
+            <w:tcBorders/>
+            <w:shd w:val="clear" w:color="auto" w:fill="FFFFFF"/>
+            <w:tcMar>
+              <w:top w:w="0" w:type="dxa"/>
+              <w:bottom w:w="0" w:type="dxa"/>
+              <w:left w:w="0" w:type="dxa"/>
+              <w:right w:w="0" w:type="dxa"/>
+            </w:tcMar>
+            <w:vAlign w:val="center"/>
+          </w:tcPr>
+          <w:p>
+            <w:pPr>
+              <w:jc w:val="left"/>
+              <w:spacing w:after="100" w:before="100" w:line="240"/>
+              <w:ind w:firstLine="0" w:left="100" w:right="100"/>
+            </w:pPr>
+            <w:r xmlns:w="http://schemas.openxmlformats.org/wordprocessingml/2006/main" xmlns:wp="http://schemas.openxmlformats.org/drawingml/2006/wordprocessingDrawing" xmlns:r="http://schemas.openxmlformats.org/officeDocument/2006/relationships" xmlns:w14="http://schemas.microsoft.com/office/word/2010/wordml">
+              <w:rPr>
+                <w:rFonts w:ascii="Arial" w:hAnsi="Arial" w:eastAsia="Arial" w:cs="Arial"/>
+                <w:sz w:val="22"/>
+                <w:szCs w:val="22"/>
+                <w:color w:val="000000"/>
+              </w:rPr>
+              <w:t xml:space="preserve">Other</w:t>
+            </w:r>
+          </w:p>
+        </w:tc>
+        <w:tc>
+          <w:tcPr>
+            <w:tcBorders/>
+            <w:shd w:val="clear" w:color="auto" w:fill="FFFFFF"/>
+            <w:tcMar>
+              <w:top w:w="0" w:type="dxa"/>
+              <w:bottom w:w="0" w:type="dxa"/>
+              <w:left w:w="0" w:type="dxa"/>
+              <w:right w:w="0" w:type="dxa"/>
+            </w:tcMar>
+            <w:vAlign w:val="center"/>
+          </w:tcPr>
+          <w:p>
+            <w:pPr>
+              <w:jc w:val="right"/>
+              <w:spacing w:after="100" w:before="100" w:line="240"/>
+              <w:ind w:firstLine="0" w:left="100" w:right="100"/>
+            </w:pPr>
+            <w:r xmlns:w="http://schemas.openxmlformats.org/wordprocessingml/2006/main" xmlns:wp="http://schemas.openxmlformats.org/drawingml/2006/wordprocessingDrawing" xmlns:r="http://schemas.openxmlformats.org/officeDocument/2006/relationships" xmlns:w14="http://schemas.microsoft.com/office/word/2010/wordml">
+              <w:rPr>
+                <w:rFonts w:ascii="Arial" w:hAnsi="Arial" w:eastAsia="Arial" w:cs="Arial"/>
+                <w:sz w:val="22"/>
+                <w:szCs w:val="22"/>
+                <w:color w:val="000000"/>
+              </w:rPr>
+              <w:t xml:space="preserve">6</w:t>
+            </w:r>
+          </w:p>
+        </w:tc>
+        <w:tc>
+          <w:tcPr>
+            <w:tcBorders/>
+            <w:shd w:val="clear" w:color="auto" w:fill="FFFFFF"/>
+            <w:tcMar>
+              <w:top w:w="0" w:type="dxa"/>
+              <w:bottom w:w="0" w:type="dxa"/>
+              <w:left w:w="0" w:type="dxa"/>
+              <w:right w:w="0" w:type="dxa"/>
+            </w:tcMar>
+            <w:vAlign w:val="center"/>
+          </w:tcPr>
+          <w:p>
+            <w:pPr>
+              <w:jc w:val="right"/>
+              <w:spacing w:after="100" w:before="100" w:line="240"/>
+              <w:ind w:firstLine="0" w:left="100" w:right="100"/>
+            </w:pPr>
+            <w:r xmlns:w="http://schemas.openxmlformats.org/wordprocessingml/2006/main" xmlns:wp="http://schemas.openxmlformats.org/drawingml/2006/wordprocessingDrawing" xmlns:r="http://schemas.openxmlformats.org/officeDocument/2006/relationships" xmlns:w14="http://schemas.microsoft.com/office/word/2010/wordml">
+              <w:rPr>
+                <w:rFonts w:ascii="Arial" w:hAnsi="Arial" w:eastAsia="Arial" w:cs="Arial"/>
+                <w:sz w:val="22"/>
+                <w:szCs w:val="22"/>
+                <w:color w:val="000000"/>
+              </w:rPr>
+              <w:t xml:space="preserve">1.4%</w:t>
+            </w:r>
+          </w:p>
+        </w:tc>
+      </w:tr>
+      <w:tr>
+        <w:trPr>
+          <w:cantSplit/>
+          <w:trHeight w:val="360" w:hRule="auto"/>
+        </w:trPr>
+        <w:tc>
+          <w:tcPr>
+            <w:tcBorders/>
+            <w:shd w:val="clear" w:color="auto" w:fill="FFFFFF"/>
+            <w:tcMar>
+              <w:top w:w="0" w:type="dxa"/>
+              <w:bottom w:w="0" w:type="dxa"/>
+              <w:left w:w="0" w:type="dxa"/>
+              <w:right w:w="0" w:type="dxa"/>
+            </w:tcMar>
+            <w:vAlign w:val="center"/>
+          </w:tcPr>
+          <w:p>
+            <w:pPr>
+              <w:jc w:val="left"/>
+              <w:spacing w:after="100" w:before="100" w:line="240"/>
+              <w:ind w:firstLine="0" w:left="100" w:right="100"/>
+            </w:pPr>
+            <w:r xmlns:w="http://schemas.openxmlformats.org/wordprocessingml/2006/main" xmlns:wp="http://schemas.openxmlformats.org/drawingml/2006/wordprocessingDrawing" xmlns:r="http://schemas.openxmlformats.org/officeDocument/2006/relationships" xmlns:w14="http://schemas.microsoft.com/office/word/2010/wordml">
+              <w:rPr>
+                <w:rFonts w:ascii="Arial" w:hAnsi="Arial" w:eastAsia="Arial" w:cs="Arial"/>
+                <w:sz w:val="22"/>
+                <w:szCs w:val="22"/>
+                <w:color w:val="000000"/>
+              </w:rPr>
+              <w:t xml:space="preserve">Asian/Asian American</w:t>
+            </w:r>
+          </w:p>
+        </w:tc>
+        <w:tc>
+          <w:tcPr>
+            <w:tcBorders/>
+            <w:shd w:val="clear" w:color="auto" w:fill="FFFFFF"/>
+            <w:tcMar>
+              <w:top w:w="0" w:type="dxa"/>
+              <w:bottom w:w="0" w:type="dxa"/>
+              <w:left w:w="0" w:type="dxa"/>
+              <w:right w:w="0" w:type="dxa"/>
+            </w:tcMar>
+            <w:vAlign w:val="center"/>
+          </w:tcPr>
+          <w:p>
+            <w:pPr>
+              <w:jc w:val="right"/>
+              <w:spacing w:after="100" w:before="100" w:line="240"/>
+              <w:ind w:firstLine="0" w:left="100" w:right="100"/>
+            </w:pPr>
+            <w:r xmlns:w="http://schemas.openxmlformats.org/wordprocessingml/2006/main" xmlns:wp="http://schemas.openxmlformats.org/drawingml/2006/wordprocessingDrawing" xmlns:r="http://schemas.openxmlformats.org/officeDocument/2006/relationships" xmlns:w14="http://schemas.microsoft.com/office/word/2010/wordml">
+              <w:rPr>
+                <w:rFonts w:ascii="Arial" w:hAnsi="Arial" w:eastAsia="Arial" w:cs="Arial"/>
+                <w:sz w:val="22"/>
+                <w:szCs w:val="22"/>
+                <w:color w:val="000000"/>
+              </w:rPr>
+              <w:t xml:space="preserve">4</w:t>
+            </w:r>
+          </w:p>
+        </w:tc>
+        <w:tc>
+          <w:tcPr>
+            <w:tcBorders/>
+            <w:shd w:val="clear" w:color="auto" w:fill="FFFFFF"/>
+            <w:tcMar>
+              <w:top w:w="0" w:type="dxa"/>
+              <w:bottom w:w="0" w:type="dxa"/>
+              <w:left w:w="0" w:type="dxa"/>
+              <w:right w:w="0" w:type="dxa"/>
+            </w:tcMar>
+            <w:vAlign w:val="center"/>
+          </w:tcPr>
+          <w:p>
+            <w:pPr>
+              <w:jc w:val="right"/>
+              <w:spacing w:after="100" w:before="100" w:line="240"/>
+              <w:ind w:firstLine="0" w:left="100" w:right="100"/>
+            </w:pPr>
+            <w:r xmlns:w="http://schemas.openxmlformats.org/wordprocessingml/2006/main" xmlns:wp="http://schemas.openxmlformats.org/drawingml/2006/wordprocessingDrawing" xmlns:r="http://schemas.openxmlformats.org/officeDocument/2006/relationships" xmlns:w14="http://schemas.microsoft.com/office/word/2010/wordml">
+              <w:rPr>
+                <w:rFonts w:ascii="Arial" w:hAnsi="Arial" w:eastAsia="Arial" w:cs="Arial"/>
+                <w:sz w:val="22"/>
+                <w:szCs w:val="22"/>
+                <w:color w:val="000000"/>
+              </w:rPr>
+              <w:t xml:space="preserve">0.9%</w:t>
+            </w:r>
+          </w:p>
+        </w:tc>
+      </w:tr>
+      <w:tr>
+        <w:trPr>
+          <w:cantSplit/>
+          <w:trHeight w:val="360" w:hRule="auto"/>
+        </w:trPr>
+        <w:tc>
+          <w:tcPr>
+            <w:tcBorders/>
+            <w:shd w:val="clear" w:color="auto" w:fill="FFFFFF"/>
+            <w:tcMar>
+              <w:top w:w="0" w:type="dxa"/>
+              <w:bottom w:w="0" w:type="dxa"/>
+              <w:left w:w="0" w:type="dxa"/>
+              <w:right w:w="0" w:type="dxa"/>
+            </w:tcMar>
+            <w:vAlign w:val="center"/>
+          </w:tcPr>
+          <w:p>
+            <w:pPr>
+              <w:jc w:val="left"/>
+              <w:spacing w:after="100" w:before="100" w:line="240"/>
+              <w:ind w:firstLine="0" w:left="100" w:right="100"/>
+            </w:pPr>
+            <w:r xmlns:w="http://schemas.openxmlformats.org/wordprocessingml/2006/main" xmlns:wp="http://schemas.openxmlformats.org/drawingml/2006/wordprocessingDrawing" xmlns:r="http://schemas.openxmlformats.org/officeDocument/2006/relationships" xmlns:w14="http://schemas.microsoft.com/office/word/2010/wordml">
+              <w:rPr>
+                <w:rFonts w:ascii="Arial" w:hAnsi="Arial" w:eastAsia="Arial" w:cs="Arial"/>
+                <w:sz w:val="22"/>
+                <w:szCs w:val="22"/>
+                <w:color w:val="000000"/>
+              </w:rPr>
+              <w:t xml:space="preserve">Mixed race</w:t>
+            </w:r>
+          </w:p>
+        </w:tc>
+        <w:tc>
+          <w:tcPr>
+            <w:tcBorders/>
+            <w:shd w:val="clear" w:color="auto" w:fill="FFFFFF"/>
+            <w:tcMar>
+              <w:top w:w="0" w:type="dxa"/>
+              <w:bottom w:w="0" w:type="dxa"/>
+              <w:left w:w="0" w:type="dxa"/>
+              <w:right w:w="0" w:type="dxa"/>
+            </w:tcMar>
+            <w:vAlign w:val="center"/>
+          </w:tcPr>
+          <w:p>
+            <w:pPr>
+              <w:jc w:val="right"/>
+              <w:spacing w:after="100" w:before="100" w:line="240"/>
+              <w:ind w:firstLine="0" w:left="100" w:right="100"/>
+            </w:pPr>
+            <w:r xmlns:w="http://schemas.openxmlformats.org/wordprocessingml/2006/main" xmlns:wp="http://schemas.openxmlformats.org/drawingml/2006/wordprocessingDrawing" xmlns:r="http://schemas.openxmlformats.org/officeDocument/2006/relationships" xmlns:w14="http://schemas.microsoft.com/office/word/2010/wordml">
+              <w:rPr>
+                <w:rFonts w:ascii="Arial" w:hAnsi="Arial" w:eastAsia="Arial" w:cs="Arial"/>
+                <w:sz w:val="22"/>
+                <w:szCs w:val="22"/>
+                <w:color w:val="000000"/>
+              </w:rPr>
+              <w:t xml:space="preserve">4</w:t>
+            </w:r>
+          </w:p>
+        </w:tc>
+        <w:tc>
+          <w:tcPr>
+            <w:tcBorders/>
+            <w:shd w:val="clear" w:color="auto" w:fill="FFFFFF"/>
+            <w:tcMar>
+              <w:top w:w="0" w:type="dxa"/>
+              <w:bottom w:w="0" w:type="dxa"/>
+              <w:left w:w="0" w:type="dxa"/>
+              <w:right w:w="0" w:type="dxa"/>
+            </w:tcMar>
+            <w:vAlign w:val="center"/>
+          </w:tcPr>
+          <w:p>
+            <w:pPr>
+              <w:jc w:val="right"/>
+              <w:spacing w:after="100" w:before="100" w:line="240"/>
+              <w:ind w:firstLine="0" w:left="100" w:right="100"/>
+            </w:pPr>
+            <w:r xmlns:w="http://schemas.openxmlformats.org/wordprocessingml/2006/main" xmlns:wp="http://schemas.openxmlformats.org/drawingml/2006/wordprocessingDrawing" xmlns:r="http://schemas.openxmlformats.org/officeDocument/2006/relationships" xmlns:w14="http://schemas.microsoft.com/office/word/2010/wordml">
+              <w:rPr>
+                <w:rFonts w:ascii="Arial" w:hAnsi="Arial" w:eastAsia="Arial" w:cs="Arial"/>
+                <w:sz w:val="22"/>
+                <w:szCs w:val="22"/>
+                <w:color w:val="000000"/>
+              </w:rPr>
+              <w:t xml:space="preserve">0.9%</w:t>
+            </w:r>
+          </w:p>
+        </w:tc>
+      </w:tr>
+      <w:tr>
+        <w:trPr>
+          <w:cantSplit/>
+          <w:trHeight w:val="360" w:hRule="auto"/>
+        </w:trPr>
+        <w:tc>
+          <w:tcPr>
+            <w:tcBorders>
+              <w:bottom w:val="single" w:sz="16" w:space="0" w:color="666666"/>
+            </w:tcBorders>
+            <w:shd w:val="clear" w:color="auto" w:fill="FFFFFF"/>
+            <w:tcMar>
+              <w:top w:w="0" w:type="dxa"/>
+              <w:bottom w:w="0" w:type="dxa"/>
+              <w:left w:w="0" w:type="dxa"/>
+              <w:right w:w="0" w:type="dxa"/>
+            </w:tcMar>
+            <w:vAlign w:val="center"/>
+          </w:tcPr>
+          <w:p>
+            <w:pPr>
+              <w:jc w:val="left"/>
+              <w:spacing w:after="100" w:before="100" w:line="240"/>
+              <w:ind w:firstLine="0" w:left="100" w:right="100"/>
+            </w:pPr>
+            <w:r xmlns:w="http://schemas.openxmlformats.org/wordprocessingml/2006/main" xmlns:wp="http://schemas.openxmlformats.org/drawingml/2006/wordprocessingDrawing" xmlns:r="http://schemas.openxmlformats.org/officeDocument/2006/relationships" xmlns:w14="http://schemas.microsoft.com/office/word/2010/wordml">
+              <w:rPr>
+                <w:rFonts w:ascii="Arial" w:hAnsi="Arial" w:eastAsia="Arial" w:cs="Arial"/>
+                <w:sz w:val="22"/>
+                <w:szCs w:val="22"/>
+                <w:color w:val="000000"/>
+              </w:rPr>
+              <w:t xml:space="preserve">African American/Black</w:t>
+            </w:r>
+          </w:p>
+        </w:tc>
+        <w:tc>
+          <w:tcPr>
+            <w:tcBorders>
+              <w:bottom w:val="single" w:sz="16" w:space="0" w:color="666666"/>
+            </w:tcBorders>
+            <w:shd w:val="clear" w:color="auto" w:fill="FFFFFF"/>
+            <w:tcMar>
+              <w:top w:w="0" w:type="dxa"/>
+              <w:bottom w:w="0" w:type="dxa"/>
+              <w:left w:w="0" w:type="dxa"/>
+              <w:right w:w="0" w:type="dxa"/>
+            </w:tcMar>
+            <w:vAlign w:val="center"/>
+          </w:tcPr>
+          <w:p>
+            <w:pPr>
+              <w:jc w:val="right"/>
+              <w:spacing w:after="100" w:before="100" w:line="240"/>
+              <w:ind w:firstLine="0" w:left="100" w:right="100"/>
+            </w:pPr>
+            <w:r xmlns:w="http://schemas.openxmlformats.org/wordprocessingml/2006/main" xmlns:wp="http://schemas.openxmlformats.org/drawingml/2006/wordprocessingDrawing" xmlns:r="http://schemas.openxmlformats.org/officeDocument/2006/relationships" xmlns:w14="http://schemas.microsoft.com/office/word/2010/wordml">
+              <w:rPr>
+                <w:rFonts w:ascii="Arial" w:hAnsi="Arial" w:eastAsia="Arial" w:cs="Arial"/>
+                <w:sz w:val="22"/>
+                <w:szCs w:val="22"/>
+                <w:color w:val="000000"/>
+              </w:rPr>
+              <w:t xml:space="preserve">3</w:t>
+            </w:r>
+          </w:p>
+        </w:tc>
+        <w:tc>
+          <w:tcPr>
+            <w:tcBorders>
+              <w:bottom w:val="single" w:sz="16" w:space="0" w:color="666666"/>
+            </w:tcBorders>
+            <w:shd w:val="clear" w:color="auto" w:fill="FFFFFF"/>
+            <w:tcMar>
+              <w:top w:w="0" w:type="dxa"/>
+              <w:bottom w:w="0" w:type="dxa"/>
+              <w:left w:w="0" w:type="dxa"/>
+              <w:right w:w="0" w:type="dxa"/>
+            </w:tcMar>
+            <w:vAlign w:val="center"/>
+          </w:tcPr>
+          <w:p>
+            <w:pPr>
+              <w:jc w:val="right"/>
+              <w:spacing w:after="100" w:before="100" w:line="240"/>
+              <w:ind w:firstLine="0" w:left="100" w:right="100"/>
+            </w:pPr>
+            <w:r xmlns:w="http://schemas.openxmlformats.org/wordprocessingml/2006/main" xmlns:wp="http://schemas.openxmlformats.org/drawingml/2006/wordprocessingDrawing" xmlns:r="http://schemas.openxmlformats.org/officeDocument/2006/relationships" xmlns:w14="http://schemas.microsoft.com/office/word/2010/wordml">
+              <w:rPr>
+                <w:rFonts w:ascii="Arial" w:hAnsi="Arial" w:eastAsia="Arial" w:cs="Arial"/>
+                <w:sz w:val="22"/>
+                <w:szCs w:val="22"/>
+                <w:color w:val="000000"/>
+              </w:rPr>
+              <w:t xml:space="preserve">0.7%</w:t>
             </w:r>
           </w:p>
         </w:tc>
       </w:tr>
     </w:tbl>
     <w:p>
-      <w:pPr>
-        <w:pStyle w:val="SourceCode"/>
-      </w:pPr>
       <w:r>
-        <w:rPr>
-          <w:rStyle w:val="VerbatimChar"/>
-        </w:rPr>
-        <w:t xml:space="preserve">## # A tibble: 17 x 4</w:t>
-      </w:r>
-      <w:r>
-        <w:br/>
-      </w:r>
-      <w:r>
-        <w:rPr>
-          <w:rStyle w:val="VerbatimChar"/>
-        </w:rPr>
-        <w:t xml:space="preserve">## # Groups:   race_ethnicity [7]</w:t>
-      </w:r>
-      <w:r>
-        <w:br/>
-      </w:r>
-      <w:r>
-        <w:rPr>
-          <w:rStyle w:val="VerbatimChar"/>
-        </w:rPr>
-        <w:t xml:space="preserve">##    race_ethnicity         is_food_a_challe~ median_household_~ number_of_respon~</w:t>
-      </w:r>
-      <w:r>
-        <w:br/>
-      </w:r>
-      <w:r>
-        <w:rPr>
-          <w:rStyle w:val="VerbatimChar"/>
-        </w:rPr>
-        <w:t xml:space="preserve">##    &lt;chr&gt;                  &lt;chr&gt;                          &lt;dbl&gt;             &lt;int&gt;</w:t>
-      </w:r>
-      <w:r>
-        <w:br/>
-      </w:r>
-      <w:r>
-        <w:rPr>
-          <w:rStyle w:val="VerbatimChar"/>
-        </w:rPr>
-        <w:t xml:space="preserve">##  1 African American/Black Yes, a BIG probl~                2                   1</w:t>
-      </w:r>
-      <w:r>
-        <w:br/>
-      </w:r>
-      <w:r>
-        <w:rPr>
-          <w:rStyle w:val="VerbatimChar"/>
-        </w:rPr>
-        <w:t xml:space="preserve">##  2 Asian/Asian American   Yes, a BIG probl~                3                   1</w:t>
-      </w:r>
-      <w:r>
-        <w:br/>
-      </w:r>
-      <w:r>
-        <w:rPr>
-          <w:rStyle w:val="VerbatimChar"/>
-        </w:rPr>
-        <w:t xml:space="preserve">##  3 Hispanic/Latino/LatinX No                               1                   1</w:t>
-      </w:r>
-      <w:r>
-        <w:br/>
-      </w:r>
-      <w:r>
-        <w:rPr>
-          <w:rStyle w:val="VerbatimChar"/>
-        </w:rPr>
-        <w:t xml:space="preserve">##  4 Mixed race             No                              10                   1</w:t>
-      </w:r>
-      <w:r>
-        <w:br/>
-      </w:r>
-      <w:r>
-        <w:rPr>
-          <w:rStyle w:val="VerbatimChar"/>
-        </w:rPr>
-        <w:t xml:space="preserve">##  5 Native American/Ameri~ No                               3                   1</w:t>
-      </w:r>
-      <w:r>
-        <w:br/>
-      </w:r>
-      <w:r>
-        <w:rPr>
-          <w:rStyle w:val="VerbatimChar"/>
-        </w:rPr>
-        <w:t xml:space="preserve">##  6 African American/Black Yes, somewhat                    4                   2</w:t>
-      </w:r>
-      <w:r>
-        <w:br/>
-      </w:r>
-      <w:r>
-        <w:rPr>
-          <w:rStyle w:val="VerbatimChar"/>
-        </w:rPr>
-        <w:t xml:space="preserve">##  7 Other                  Yes, a BIG probl~                3                   2</w:t>
-      </w:r>
-      <w:r>
-        <w:br/>
-      </w:r>
-      <w:r>
-        <w:rPr>
-          <w:rStyle w:val="VerbatimChar"/>
-        </w:rPr>
-        <w:t xml:space="preserve">##  8 Asian/Asian American   Yes, somewhat                    3                   3</w:t>
-      </w:r>
-      <w:r>
-        <w:br/>
-      </w:r>
-      <w:r>
-        <w:rPr>
-          <w:rStyle w:val="VerbatimChar"/>
-        </w:rPr>
-        <w:t xml:space="preserve">##  9 Mixed race             Yes, somewhat                    1                   3</w:t>
-      </w:r>
-      <w:r>
-        <w:br/>
-      </w:r>
-      <w:r>
-        <w:rPr>
-          <w:rStyle w:val="VerbatimChar"/>
-        </w:rPr>
-        <w:t xml:space="preserve">## 10 Other                  Yes, somewhat                    2                   4</w:t>
-      </w:r>
-      <w:r>
-        <w:br/>
-      </w:r>
-      <w:r>
-        <w:rPr>
-          <w:rStyle w:val="VerbatimChar"/>
-        </w:rPr>
-        <w:t xml:space="preserve">## 11 Native American/Ameri~ Yes, a BIG probl~                1                   5</w:t>
-      </w:r>
-      <w:r>
-        <w:br/>
-      </w:r>
-      <w:r>
-        <w:rPr>
-          <w:rStyle w:val="VerbatimChar"/>
-        </w:rPr>
-        <w:t xml:space="preserve">## 12 Hispanic/Latino/LatinX Yes, a BIG probl~                4                  15</w:t>
-      </w:r>
-      <w:r>
-        <w:br/>
-      </w:r>
-      <w:r>
-        <w:rPr>
-          <w:rStyle w:val="VerbatimChar"/>
-        </w:rPr>
-        <w:t xml:space="preserve">## 13 Native American/Ameri~ Yes, somewhat                    2.5                18</w:t>
-      </w:r>
-      <w:r>
-        <w:br/>
-      </w:r>
-      <w:r>
-        <w:rPr>
-          <w:rStyle w:val="VerbatimChar"/>
-        </w:rPr>
-        <w:t xml:space="preserve">## 14 White                  No                               2                  22</w:t>
-      </w:r>
-      <w:r>
-        <w:br/>
-      </w:r>
-      <w:r>
-        <w:rPr>
-          <w:rStyle w:val="VerbatimChar"/>
-        </w:rPr>
-        <w:t xml:space="preserve">## 15 Hispanic/Latino/LatinX Yes, somewhat                    4                  37</w:t>
-      </w:r>
-      <w:r>
-        <w:br/>
-      </w:r>
-      <w:r>
-        <w:rPr>
-          <w:rStyle w:val="VerbatimChar"/>
-        </w:rPr>
-        <w:t xml:space="preserve">## 16 White                  Yes, a BIG probl~                2                  69</w:t>
-      </w:r>
-      <w:r>
-        <w:br/>
-      </w:r>
-      <w:r>
-        <w:rPr>
-          <w:rStyle w:val="VerbatimChar"/>
-        </w:rPr>
-        <w:t xml:space="preserve">## 17 White                  Yes, somewhat                    2                 240</w:t>
+        <w:br w:type="page"/>
       </w:r>
     </w:p>
-    <w:bookmarkEnd w:id="25"/>
-    <w:bookmarkStart w:id="28" w:name="participant-poverty-status"/>
+    <w:bookmarkStart w:id="26" w:name="participant-poverty-status"/>
     <w:p>
       <w:pPr>
-        <w:pStyle w:val="Heading3"/>
+        <w:pStyle w:val="Heading4"/>
       </w:pPr>
       <w:r>
         <w:t xml:space="preserve">Participant Poverty Status</w:t>
       </w:r>
     </w:p>
-    <w:bookmarkStart w:id="26" w:name="X63964279c99e9f296328b002d65dc0d652f4f32"/>
+    <w:bookmarkEnd w:id="26"/>
+    <w:bookmarkEnd w:id="27"/>
+    <w:bookmarkStart w:id="28" w:name="X63964279c99e9f296328b002d65dc0d652f4f32"/>
     <w:p>
       <w:pPr>
-        <w:pStyle w:val="Heading4"/>
+        <w:pStyle w:val="Heading3"/>
       </w:pPr>
       <w:r>
         <w:t xml:space="preserve">50-year County Poverty Trends (ACS data), participant poverty levels plot</w:t>
       </w:r>
     </w:p>
-    <w:bookmarkEnd w:id="26"/>
-    <w:bookmarkStart w:id="27" w:name="to-be-calculated-and-plotted-later"/>
     <w:p>
       <w:pPr>
-        <w:pStyle w:val="Heading4"/>
+        <w:pStyle w:val="FirstParagraph"/>
       </w:pPr>
       <w:r>
-        <w:t xml:space="preserve">(to be calculated and plotted later)</w:t>
+        <w:t xml:space="preserve">(to be calculated and plotted in phase 2 of this analysis)</w:t>
       </w:r>
     </w:p>
-    <w:bookmarkEnd w:id="27"/>
+    <w:p>
+      <w:r>
+        <w:br w:type="page"/>
+      </w:r>
+    </w:p>
     <w:bookmarkEnd w:id="28"/>
     <w:bookmarkEnd w:id="29"/>
     <w:bookmarkStart w:id="30" w:name="food-security---who-is-struggling"/>
@@ -529,673 +1099,979 @@
     </w:p>
     <w:p>
       <w:pPr>
-        <w:pStyle w:val="SourceCode"/>
+        <w:pStyle w:val="FirstParagraph"/>
       </w:pPr>
       <w:r>
-        <w:rPr>
-          <w:rStyle w:val="VerbatimChar"/>
-        </w:rPr>
-        <w:t xml:space="preserve">## # A tibble: 17 x 3</w:t>
+        <w:t xml:space="preserve">The majority of races and ethnicities in our area are Native American, Hispanic and White. Most of them agree that food is a problem here.</w:t>
       </w:r>
+    </w:p>
+    <w:tbl xmlns:w="http://schemas.openxmlformats.org/wordprocessingml/2006/main" xmlns:r="http://schemas.openxmlformats.org/officeDocument/2006/relationships" xmlns:w14="http://schemas.microsoft.com/office/word/2010/wordml" xmlns:wp="http://schemas.openxmlformats.org/drawingml/2006/wordprocessingDrawing" xmlns:a="http://schemas.openxmlformats.org/drawingml/2006/main" xmlns:pic="http://schemas.openxmlformats.org/drawingml/2006/picture">
+      <w:tblPr>
+        NA"/&gt;
+        <w:tblLayout w:type="fixed"/>
+        <w:jc w:val="center"/>
+        <w:tblLook w:firstRow="1" w:lastRow="0" w:firstColumn="0" w:lastColumn="0" w:noHBand="0" w:noVBand="1"/>
+      </w:tblPr>
+      <w:tblGrid>
+        <w:gridCol w:w="2880"/>
+        <w:gridCol w:w="4320"/>
+        <w:gridCol w:w="1080"/>
+      </w:tblGrid>
+      <w:tr>
+        <w:trPr>
+          <w:cantSplit/>
+          <w:trHeight w:val="360" w:hRule="auto"/>
+          <w:tblHeader/>
+        </w:trPr>
+        <w:tc>
+          <w:tcPr>
+            <w:tcBorders>
+              <w:bottom w:val="single" w:sz="16" w:space="0" w:color="666666"/>
+              <w:top w:val="single" w:sz="16" w:space="0" w:color="666666"/>
+            </w:tcBorders>
+            <w:shd w:val="clear" w:color="auto" w:fill="FFFFFF"/>
+            <w:tcMar>
+              <w:top w:w="0" w:type="dxa"/>
+              <w:bottom w:w="0" w:type="dxa"/>
+              <w:left w:w="0" w:type="dxa"/>
+              <w:right w:w="0" w:type="dxa"/>
+            </w:tcMar>
+            <w:vAlign w:val="center"/>
+          </w:tcPr>
+          <w:p>
+            <w:pPr>
+              <w:jc w:val="left"/>
+              <w:spacing w:after="100" w:before="100" w:line="240"/>
+              <w:ind w:firstLine="0" w:left="100" w:right="100"/>
+            </w:pPr>
+            <w:r xmlns:w="http://schemas.openxmlformats.org/wordprocessingml/2006/main" xmlns:wp="http://schemas.openxmlformats.org/drawingml/2006/wordprocessingDrawing" xmlns:r="http://schemas.openxmlformats.org/officeDocument/2006/relationships" xmlns:w14="http://schemas.microsoft.com/office/word/2010/wordml">
+              <w:rPr>
+                <w:rFonts w:ascii="Arial" w:hAnsi="Arial" w:eastAsia="Arial" w:cs="Arial"/>
+                <w:sz w:val="22"/>
+                <w:szCs w:val="22"/>
+                <w:color w:val="000000"/>
+              </w:rPr>
+              <w:t xml:space="preserve">is food a challenge?</w:t>
+            </w:r>
+          </w:p>
+        </w:tc>
+        <w:tc>
+          <w:tcPr>
+            <w:tcBorders>
+              <w:bottom w:val="single" w:sz="16" w:space="0" w:color="666666"/>
+              <w:top w:val="single" w:sz="16" w:space="0" w:color="666666"/>
+            </w:tcBorders>
+            <w:shd w:val="clear" w:color="auto" w:fill="FFFFFF"/>
+            <w:tcMar>
+              <w:top w:w="0" w:type="dxa"/>
+              <w:bottom w:w="0" w:type="dxa"/>
+              <w:left w:w="0" w:type="dxa"/>
+              <w:right w:w="0" w:type="dxa"/>
+            </w:tcMar>
+            <w:vAlign w:val="center"/>
+          </w:tcPr>
+          <w:p>
+            <w:pPr>
+              <w:jc w:val="left"/>
+              <w:spacing w:after="100" w:before="100" w:line="240"/>
+              <w:ind w:firstLine="0" w:left="100" w:right="100"/>
+            </w:pPr>
+            <w:r xmlns:w="http://schemas.openxmlformats.org/wordprocessingml/2006/main" xmlns:wp="http://schemas.openxmlformats.org/drawingml/2006/wordprocessingDrawing" xmlns:r="http://schemas.openxmlformats.org/officeDocument/2006/relationships" xmlns:w14="http://schemas.microsoft.com/office/word/2010/wordml">
+              <w:rPr>
+                <w:rFonts w:ascii="Arial" w:hAnsi="Arial" w:eastAsia="Arial" w:cs="Arial"/>
+                <w:sz w:val="22"/>
+                <w:szCs w:val="22"/>
+                <w:color w:val="000000"/>
+              </w:rPr>
+              <w:t xml:space="preserve">Race/Ethnicity</w:t>
+            </w:r>
+          </w:p>
+        </w:tc>
+        <w:tc>
+          <w:tcPr>
+            <w:tcBorders>
+              <w:bottom w:val="single" w:sz="16" w:space="0" w:color="666666"/>
+              <w:top w:val="single" w:sz="16" w:space="0" w:color="666666"/>
+            </w:tcBorders>
+            <w:shd w:val="clear" w:color="auto" w:fill="FFFFFF"/>
+            <w:tcMar>
+              <w:top w:w="0" w:type="dxa"/>
+              <w:bottom w:w="0" w:type="dxa"/>
+              <w:left w:w="0" w:type="dxa"/>
+              <w:right w:w="0" w:type="dxa"/>
+            </w:tcMar>
+            <w:vAlign w:val="center"/>
+          </w:tcPr>
+          <w:p>
+            <w:pPr>
+              <w:jc w:val="right"/>
+              <w:spacing w:after="100" w:before="100" w:line="240"/>
+              <w:ind w:firstLine="0" w:left="100" w:right="100"/>
+            </w:pPr>
+            <w:r xmlns:w="http://schemas.openxmlformats.org/wordprocessingml/2006/main" xmlns:wp="http://schemas.openxmlformats.org/drawingml/2006/wordprocessingDrawing" xmlns:r="http://schemas.openxmlformats.org/officeDocument/2006/relationships" xmlns:w14="http://schemas.microsoft.com/office/word/2010/wordml">
+              <w:rPr>
+                <w:rFonts w:ascii="Arial" w:hAnsi="Arial" w:eastAsia="Arial" w:cs="Arial"/>
+                <w:sz w:val="22"/>
+                <w:szCs w:val="22"/>
+                <w:color w:val="000000"/>
+              </w:rPr>
+              <w:t xml:space="preserve">n</w:t>
+            </w:r>
+          </w:p>
+        </w:tc>
+      </w:tr>
+      <w:tr>
+        <w:trPr>
+          <w:cantSplit/>
+          <w:trHeight w:val="360" w:hRule="auto"/>
+        </w:trPr>
+        <w:tc>
+          <w:tcPr>
+            <w:tcBorders/>
+            <w:shd w:val="clear" w:color="auto" w:fill="FFFFFF"/>
+            <w:tcMar>
+              <w:top w:w="0" w:type="dxa"/>
+              <w:bottom w:w="0" w:type="dxa"/>
+              <w:left w:w="0" w:type="dxa"/>
+              <w:right w:w="0" w:type="dxa"/>
+            </w:tcMar>
+            <w:vAlign w:val="center"/>
+          </w:tcPr>
+          <w:p>
+            <w:pPr>
+              <w:jc w:val="left"/>
+              <w:spacing w:after="100" w:before="100" w:line="240"/>
+              <w:ind w:firstLine="0" w:left="100" w:right="100"/>
+            </w:pPr>
+            <w:r xmlns:w="http://schemas.openxmlformats.org/wordprocessingml/2006/main" xmlns:wp="http://schemas.openxmlformats.org/drawingml/2006/wordprocessingDrawing" xmlns:r="http://schemas.openxmlformats.org/officeDocument/2006/relationships" xmlns:w14="http://schemas.microsoft.com/office/word/2010/wordml">
+              <w:rPr>
+                <w:rFonts w:ascii="Arial" w:hAnsi="Arial" w:eastAsia="Arial" w:cs="Arial"/>
+                <w:sz w:val="22"/>
+                <w:szCs w:val="22"/>
+                <w:color w:val="000000"/>
+              </w:rPr>
+              <w:t xml:space="preserve">No</w:t>
+            </w:r>
+          </w:p>
+        </w:tc>
+        <w:tc>
+          <w:tcPr>
+            <w:tcBorders/>
+            <w:shd w:val="clear" w:color="auto" w:fill="FFFFFF"/>
+            <w:tcMar>
+              <w:top w:w="0" w:type="dxa"/>
+              <w:bottom w:w="0" w:type="dxa"/>
+              <w:left w:w="0" w:type="dxa"/>
+              <w:right w:w="0" w:type="dxa"/>
+            </w:tcMar>
+            <w:vAlign w:val="center"/>
+          </w:tcPr>
+          <w:p>
+            <w:pPr>
+              <w:jc w:val="left"/>
+              <w:spacing w:after="100" w:before="100" w:line="240"/>
+              <w:ind w:firstLine="0" w:left="100" w:right="100"/>
+            </w:pPr>
+            <w:r xmlns:w="http://schemas.openxmlformats.org/wordprocessingml/2006/main" xmlns:wp="http://schemas.openxmlformats.org/drawingml/2006/wordprocessingDrawing" xmlns:r="http://schemas.openxmlformats.org/officeDocument/2006/relationships" xmlns:w14="http://schemas.microsoft.com/office/word/2010/wordml">
+              <w:rPr>
+                <w:rFonts w:ascii="Arial" w:hAnsi="Arial" w:eastAsia="Arial" w:cs="Arial"/>
+                <w:sz w:val="22"/>
+                <w:szCs w:val="22"/>
+                <w:color w:val="000000"/>
+              </w:rPr>
+              <w:t xml:space="preserve">Hispanic/Latino/LatinX</w:t>
+            </w:r>
+          </w:p>
+        </w:tc>
+        <w:tc>
+          <w:tcPr>
+            <w:tcBorders/>
+            <w:shd w:val="clear" w:color="auto" w:fill="FFFFFF"/>
+            <w:tcMar>
+              <w:top w:w="0" w:type="dxa"/>
+              <w:bottom w:w="0" w:type="dxa"/>
+              <w:left w:w="0" w:type="dxa"/>
+              <w:right w:w="0" w:type="dxa"/>
+            </w:tcMar>
+            <w:vAlign w:val="center"/>
+          </w:tcPr>
+          <w:p>
+            <w:pPr>
+              <w:jc w:val="right"/>
+              <w:spacing w:after="100" w:before="100" w:line="240"/>
+              <w:ind w:firstLine="0" w:left="100" w:right="100"/>
+            </w:pPr>
+            <w:r xmlns:w="http://schemas.openxmlformats.org/wordprocessingml/2006/main" xmlns:wp="http://schemas.openxmlformats.org/drawingml/2006/wordprocessingDrawing" xmlns:r="http://schemas.openxmlformats.org/officeDocument/2006/relationships" xmlns:w14="http://schemas.microsoft.com/office/word/2010/wordml">
+              <w:rPr>
+                <w:rFonts w:ascii="Arial" w:hAnsi="Arial" w:eastAsia="Arial" w:cs="Arial"/>
+                <w:sz w:val="22"/>
+                <w:szCs w:val="22"/>
+                <w:color w:val="000000"/>
+              </w:rPr>
+              <w:t xml:space="preserve">1</w:t>
+            </w:r>
+          </w:p>
+        </w:tc>
+      </w:tr>
+      <w:tr>
+        <w:trPr>
+          <w:cantSplit/>
+          <w:trHeight w:val="360" w:hRule="auto"/>
+        </w:trPr>
+        <w:tc>
+          <w:tcPr>
+            <w:tcBorders/>
+            <w:shd w:val="clear" w:color="auto" w:fill="FFFFFF"/>
+            <w:tcMar>
+              <w:top w:w="0" w:type="dxa"/>
+              <w:bottom w:w="0" w:type="dxa"/>
+              <w:left w:w="0" w:type="dxa"/>
+              <w:right w:w="0" w:type="dxa"/>
+            </w:tcMar>
+            <w:vAlign w:val="center"/>
+          </w:tcPr>
+          <w:p>
+            <w:pPr>
+              <w:jc w:val="left"/>
+              <w:spacing w:after="100" w:before="100" w:line="240"/>
+              <w:ind w:firstLine="0" w:left="100" w:right="100"/>
+            </w:pPr>
+            <w:r xmlns:w="http://schemas.openxmlformats.org/wordprocessingml/2006/main" xmlns:wp="http://schemas.openxmlformats.org/drawingml/2006/wordprocessingDrawing" xmlns:r="http://schemas.openxmlformats.org/officeDocument/2006/relationships" xmlns:w14="http://schemas.microsoft.com/office/word/2010/wordml">
+              <w:rPr>
+                <w:rFonts w:ascii="Arial" w:hAnsi="Arial" w:eastAsia="Arial" w:cs="Arial"/>
+                <w:sz w:val="22"/>
+                <w:szCs w:val="22"/>
+                <w:color w:val="000000"/>
+              </w:rPr>
+              <w:t xml:space="preserve">No</w:t>
+            </w:r>
+          </w:p>
+        </w:tc>
+        <w:tc>
+          <w:tcPr>
+            <w:tcBorders/>
+            <w:shd w:val="clear" w:color="auto" w:fill="FFFFFF"/>
+            <w:tcMar>
+              <w:top w:w="0" w:type="dxa"/>
+              <w:bottom w:w="0" w:type="dxa"/>
+              <w:left w:w="0" w:type="dxa"/>
+              <w:right w:w="0" w:type="dxa"/>
+            </w:tcMar>
+            <w:vAlign w:val="center"/>
+          </w:tcPr>
+          <w:p>
+            <w:pPr>
+              <w:jc w:val="left"/>
+              <w:spacing w:after="100" w:before="100" w:line="240"/>
+              <w:ind w:firstLine="0" w:left="100" w:right="100"/>
+            </w:pPr>
+            <w:r xmlns:w="http://schemas.openxmlformats.org/wordprocessingml/2006/main" xmlns:wp="http://schemas.openxmlformats.org/drawingml/2006/wordprocessingDrawing" xmlns:r="http://schemas.openxmlformats.org/officeDocument/2006/relationships" xmlns:w14="http://schemas.microsoft.com/office/word/2010/wordml">
+              <w:rPr>
+                <w:rFonts w:ascii="Arial" w:hAnsi="Arial" w:eastAsia="Arial" w:cs="Arial"/>
+                <w:sz w:val="22"/>
+                <w:szCs w:val="22"/>
+                <w:color w:val="000000"/>
+              </w:rPr>
+              <w:t xml:space="preserve">Native American/American Indian</w:t>
+            </w:r>
+          </w:p>
+        </w:tc>
+        <w:tc>
+          <w:tcPr>
+            <w:tcBorders/>
+            <w:shd w:val="clear" w:color="auto" w:fill="FFFFFF"/>
+            <w:tcMar>
+              <w:top w:w="0" w:type="dxa"/>
+              <w:bottom w:w="0" w:type="dxa"/>
+              <w:left w:w="0" w:type="dxa"/>
+              <w:right w:w="0" w:type="dxa"/>
+            </w:tcMar>
+            <w:vAlign w:val="center"/>
+          </w:tcPr>
+          <w:p>
+            <w:pPr>
+              <w:jc w:val="right"/>
+              <w:spacing w:after="100" w:before="100" w:line="240"/>
+              <w:ind w:firstLine="0" w:left="100" w:right="100"/>
+            </w:pPr>
+            <w:r xmlns:w="http://schemas.openxmlformats.org/wordprocessingml/2006/main" xmlns:wp="http://schemas.openxmlformats.org/drawingml/2006/wordprocessingDrawing" xmlns:r="http://schemas.openxmlformats.org/officeDocument/2006/relationships" xmlns:w14="http://schemas.microsoft.com/office/word/2010/wordml">
+              <w:rPr>
+                <w:rFonts w:ascii="Arial" w:hAnsi="Arial" w:eastAsia="Arial" w:cs="Arial"/>
+                <w:sz w:val="22"/>
+                <w:szCs w:val="22"/>
+                <w:color w:val="000000"/>
+              </w:rPr>
+              <w:t xml:space="preserve">1</w:t>
+            </w:r>
+          </w:p>
+        </w:tc>
+      </w:tr>
+      <w:tr>
+        <w:trPr>
+          <w:cantSplit/>
+          <w:trHeight w:val="360" w:hRule="auto"/>
+        </w:trPr>
+        <w:tc>
+          <w:tcPr>
+            <w:tcBorders/>
+            <w:shd w:val="clear" w:color="auto" w:fill="FFFFFF"/>
+            <w:tcMar>
+              <w:top w:w="0" w:type="dxa"/>
+              <w:bottom w:w="0" w:type="dxa"/>
+              <w:left w:w="0" w:type="dxa"/>
+              <w:right w:w="0" w:type="dxa"/>
+            </w:tcMar>
+            <w:vAlign w:val="center"/>
+          </w:tcPr>
+          <w:p>
+            <w:pPr>
+              <w:jc w:val="left"/>
+              <w:spacing w:after="100" w:before="100" w:line="240"/>
+              <w:ind w:firstLine="0" w:left="100" w:right="100"/>
+            </w:pPr>
+            <w:r xmlns:w="http://schemas.openxmlformats.org/wordprocessingml/2006/main" xmlns:wp="http://schemas.openxmlformats.org/drawingml/2006/wordprocessingDrawing" xmlns:r="http://schemas.openxmlformats.org/officeDocument/2006/relationships" xmlns:w14="http://schemas.microsoft.com/office/word/2010/wordml">
+              <w:rPr>
+                <w:rFonts w:ascii="Arial" w:hAnsi="Arial" w:eastAsia="Arial" w:cs="Arial"/>
+                <w:sz w:val="22"/>
+                <w:szCs w:val="22"/>
+                <w:color w:val="000000"/>
+              </w:rPr>
+              <w:t xml:space="preserve">Yes, a BIG problem!</w:t>
+            </w:r>
+          </w:p>
+        </w:tc>
+        <w:tc>
+          <w:tcPr>
+            <w:tcBorders/>
+            <w:shd w:val="clear" w:color="auto" w:fill="FFFFFF"/>
+            <w:tcMar>
+              <w:top w:w="0" w:type="dxa"/>
+              <w:bottom w:w="0" w:type="dxa"/>
+              <w:left w:w="0" w:type="dxa"/>
+              <w:right w:w="0" w:type="dxa"/>
+            </w:tcMar>
+            <w:vAlign w:val="center"/>
+          </w:tcPr>
+          <w:p>
+            <w:pPr>
+              <w:jc w:val="left"/>
+              <w:spacing w:after="100" w:before="100" w:line="240"/>
+              <w:ind w:firstLine="0" w:left="100" w:right="100"/>
+            </w:pPr>
+            <w:r xmlns:w="http://schemas.openxmlformats.org/wordprocessingml/2006/main" xmlns:wp="http://schemas.openxmlformats.org/drawingml/2006/wordprocessingDrawing" xmlns:r="http://schemas.openxmlformats.org/officeDocument/2006/relationships" xmlns:w14="http://schemas.microsoft.com/office/word/2010/wordml">
+              <w:rPr>
+                <w:rFonts w:ascii="Arial" w:hAnsi="Arial" w:eastAsia="Arial" w:cs="Arial"/>
+                <w:sz w:val="22"/>
+                <w:szCs w:val="22"/>
+                <w:color w:val="000000"/>
+              </w:rPr>
+              <w:t xml:space="preserve">Native American/American Indian</w:t>
+            </w:r>
+          </w:p>
+        </w:tc>
+        <w:tc>
+          <w:tcPr>
+            <w:tcBorders/>
+            <w:shd w:val="clear" w:color="auto" w:fill="FFFFFF"/>
+            <w:tcMar>
+              <w:top w:w="0" w:type="dxa"/>
+              <w:bottom w:w="0" w:type="dxa"/>
+              <w:left w:w="0" w:type="dxa"/>
+              <w:right w:w="0" w:type="dxa"/>
+            </w:tcMar>
+            <w:vAlign w:val="center"/>
+          </w:tcPr>
+          <w:p>
+            <w:pPr>
+              <w:jc w:val="right"/>
+              <w:spacing w:after="100" w:before="100" w:line="240"/>
+              <w:ind w:firstLine="0" w:left="100" w:right="100"/>
+            </w:pPr>
+            <w:r xmlns:w="http://schemas.openxmlformats.org/wordprocessingml/2006/main" xmlns:wp="http://schemas.openxmlformats.org/drawingml/2006/wordprocessingDrawing" xmlns:r="http://schemas.openxmlformats.org/officeDocument/2006/relationships" xmlns:w14="http://schemas.microsoft.com/office/word/2010/wordml">
+              <w:rPr>
+                <w:rFonts w:ascii="Arial" w:hAnsi="Arial" w:eastAsia="Arial" w:cs="Arial"/>
+                <w:sz w:val="22"/>
+                <w:szCs w:val="22"/>
+                <w:color w:val="000000"/>
+              </w:rPr>
+              <w:t xml:space="preserve">5</w:t>
+            </w:r>
+          </w:p>
+        </w:tc>
+      </w:tr>
+      <w:tr>
+        <w:trPr>
+          <w:cantSplit/>
+          <w:trHeight w:val="360" w:hRule="auto"/>
+        </w:trPr>
+        <w:tc>
+          <w:tcPr>
+            <w:tcBorders/>
+            <w:shd w:val="clear" w:color="auto" w:fill="FFFFFF"/>
+            <w:tcMar>
+              <w:top w:w="0" w:type="dxa"/>
+              <w:bottom w:w="0" w:type="dxa"/>
+              <w:left w:w="0" w:type="dxa"/>
+              <w:right w:w="0" w:type="dxa"/>
+            </w:tcMar>
+            <w:vAlign w:val="center"/>
+          </w:tcPr>
+          <w:p>
+            <w:pPr>
+              <w:jc w:val="left"/>
+              <w:spacing w:after="100" w:before="100" w:line="240"/>
+              <w:ind w:firstLine="0" w:left="100" w:right="100"/>
+            </w:pPr>
+            <w:r xmlns:w="http://schemas.openxmlformats.org/wordprocessingml/2006/main" xmlns:wp="http://schemas.openxmlformats.org/drawingml/2006/wordprocessingDrawing" xmlns:r="http://schemas.openxmlformats.org/officeDocument/2006/relationships" xmlns:w14="http://schemas.microsoft.com/office/word/2010/wordml">
+              <w:rPr>
+                <w:rFonts w:ascii="Arial" w:hAnsi="Arial" w:eastAsia="Arial" w:cs="Arial"/>
+                <w:sz w:val="22"/>
+                <w:szCs w:val="22"/>
+                <w:color w:val="000000"/>
+              </w:rPr>
+              <w:t xml:space="preserve">Yes, a BIG problem!</w:t>
+            </w:r>
+          </w:p>
+        </w:tc>
+        <w:tc>
+          <w:tcPr>
+            <w:tcBorders/>
+            <w:shd w:val="clear" w:color="auto" w:fill="FFFFFF"/>
+            <w:tcMar>
+              <w:top w:w="0" w:type="dxa"/>
+              <w:bottom w:w="0" w:type="dxa"/>
+              <w:left w:w="0" w:type="dxa"/>
+              <w:right w:w="0" w:type="dxa"/>
+            </w:tcMar>
+            <w:vAlign w:val="center"/>
+          </w:tcPr>
+          <w:p>
+            <w:pPr>
+              <w:jc w:val="left"/>
+              <w:spacing w:after="100" w:before="100" w:line="240"/>
+              <w:ind w:firstLine="0" w:left="100" w:right="100"/>
+            </w:pPr>
+            <w:r xmlns:w="http://schemas.openxmlformats.org/wordprocessingml/2006/main" xmlns:wp="http://schemas.openxmlformats.org/drawingml/2006/wordprocessingDrawing" xmlns:r="http://schemas.openxmlformats.org/officeDocument/2006/relationships" xmlns:w14="http://schemas.microsoft.com/office/word/2010/wordml">
+              <w:rPr>
+                <w:rFonts w:ascii="Arial" w:hAnsi="Arial" w:eastAsia="Arial" w:cs="Arial"/>
+                <w:sz w:val="22"/>
+                <w:szCs w:val="22"/>
+                <w:color w:val="000000"/>
+              </w:rPr>
+              <w:t xml:space="preserve">Hispanic/Latino/LatinX</w:t>
+            </w:r>
+          </w:p>
+        </w:tc>
+        <w:tc>
+          <w:tcPr>
+            <w:tcBorders/>
+            <w:shd w:val="clear" w:color="auto" w:fill="FFFFFF"/>
+            <w:tcMar>
+              <w:top w:w="0" w:type="dxa"/>
+              <w:bottom w:w="0" w:type="dxa"/>
+              <w:left w:w="0" w:type="dxa"/>
+              <w:right w:w="0" w:type="dxa"/>
+            </w:tcMar>
+            <w:vAlign w:val="center"/>
+          </w:tcPr>
+          <w:p>
+            <w:pPr>
+              <w:jc w:val="right"/>
+              <w:spacing w:after="100" w:before="100" w:line="240"/>
+              <w:ind w:firstLine="0" w:left="100" w:right="100"/>
+            </w:pPr>
+            <w:r xmlns:w="http://schemas.openxmlformats.org/wordprocessingml/2006/main" xmlns:wp="http://schemas.openxmlformats.org/drawingml/2006/wordprocessingDrawing" xmlns:r="http://schemas.openxmlformats.org/officeDocument/2006/relationships" xmlns:w14="http://schemas.microsoft.com/office/word/2010/wordml">
+              <w:rPr>
+                <w:rFonts w:ascii="Arial" w:hAnsi="Arial" w:eastAsia="Arial" w:cs="Arial"/>
+                <w:sz w:val="22"/>
+                <w:szCs w:val="22"/>
+                <w:color w:val="000000"/>
+              </w:rPr>
+              <w:t xml:space="preserve">15</w:t>
+            </w:r>
+          </w:p>
+        </w:tc>
+      </w:tr>
+      <w:tr>
+        <w:trPr>
+          <w:cantSplit/>
+          <w:trHeight w:val="360" w:hRule="auto"/>
+        </w:trPr>
+        <w:tc>
+          <w:tcPr>
+            <w:tcBorders/>
+            <w:shd w:val="clear" w:color="auto" w:fill="FFFFFF"/>
+            <w:tcMar>
+              <w:top w:w="0" w:type="dxa"/>
+              <w:bottom w:w="0" w:type="dxa"/>
+              <w:left w:w="0" w:type="dxa"/>
+              <w:right w:w="0" w:type="dxa"/>
+            </w:tcMar>
+            <w:vAlign w:val="center"/>
+          </w:tcPr>
+          <w:p>
+            <w:pPr>
+              <w:jc w:val="left"/>
+              <w:spacing w:after="100" w:before="100" w:line="240"/>
+              <w:ind w:firstLine="0" w:left="100" w:right="100"/>
+            </w:pPr>
+            <w:r xmlns:w="http://schemas.openxmlformats.org/wordprocessingml/2006/main" xmlns:wp="http://schemas.openxmlformats.org/drawingml/2006/wordprocessingDrawing" xmlns:r="http://schemas.openxmlformats.org/officeDocument/2006/relationships" xmlns:w14="http://schemas.microsoft.com/office/word/2010/wordml">
+              <w:rPr>
+                <w:rFonts w:ascii="Arial" w:hAnsi="Arial" w:eastAsia="Arial" w:cs="Arial"/>
+                <w:sz w:val="22"/>
+                <w:szCs w:val="22"/>
+                <w:color w:val="000000"/>
+              </w:rPr>
+              <w:t xml:space="preserve">Yes, somewhat</w:t>
+            </w:r>
+          </w:p>
+        </w:tc>
+        <w:tc>
+          <w:tcPr>
+            <w:tcBorders/>
+            <w:shd w:val="clear" w:color="auto" w:fill="FFFFFF"/>
+            <w:tcMar>
+              <w:top w:w="0" w:type="dxa"/>
+              <w:bottom w:w="0" w:type="dxa"/>
+              <w:left w:w="0" w:type="dxa"/>
+              <w:right w:w="0" w:type="dxa"/>
+            </w:tcMar>
+            <w:vAlign w:val="center"/>
+          </w:tcPr>
+          <w:p>
+            <w:pPr>
+              <w:jc w:val="left"/>
+              <w:spacing w:after="100" w:before="100" w:line="240"/>
+              <w:ind w:firstLine="0" w:left="100" w:right="100"/>
+            </w:pPr>
+            <w:r xmlns:w="http://schemas.openxmlformats.org/wordprocessingml/2006/main" xmlns:wp="http://schemas.openxmlformats.org/drawingml/2006/wordprocessingDrawing" xmlns:r="http://schemas.openxmlformats.org/officeDocument/2006/relationships" xmlns:w14="http://schemas.microsoft.com/office/word/2010/wordml">
+              <w:rPr>
+                <w:rFonts w:ascii="Arial" w:hAnsi="Arial" w:eastAsia="Arial" w:cs="Arial"/>
+                <w:sz w:val="22"/>
+                <w:szCs w:val="22"/>
+                <w:color w:val="000000"/>
+              </w:rPr>
+              <w:t xml:space="preserve">Native American/American Indian</w:t>
+            </w:r>
+          </w:p>
+        </w:tc>
+        <w:tc>
+          <w:tcPr>
+            <w:tcBorders/>
+            <w:shd w:val="clear" w:color="auto" w:fill="FFFFFF"/>
+            <w:tcMar>
+              <w:top w:w="0" w:type="dxa"/>
+              <w:bottom w:w="0" w:type="dxa"/>
+              <w:left w:w="0" w:type="dxa"/>
+              <w:right w:w="0" w:type="dxa"/>
+            </w:tcMar>
+            <w:vAlign w:val="center"/>
+          </w:tcPr>
+          <w:p>
+            <w:pPr>
+              <w:jc w:val="right"/>
+              <w:spacing w:after="100" w:before="100" w:line="240"/>
+              <w:ind w:firstLine="0" w:left="100" w:right="100"/>
+            </w:pPr>
+            <w:r xmlns:w="http://schemas.openxmlformats.org/wordprocessingml/2006/main" xmlns:wp="http://schemas.openxmlformats.org/drawingml/2006/wordprocessingDrawing" xmlns:r="http://schemas.openxmlformats.org/officeDocument/2006/relationships" xmlns:w14="http://schemas.microsoft.com/office/word/2010/wordml">
+              <w:rPr>
+                <w:rFonts w:ascii="Arial" w:hAnsi="Arial" w:eastAsia="Arial" w:cs="Arial"/>
+                <w:sz w:val="22"/>
+                <w:szCs w:val="22"/>
+                <w:color w:val="000000"/>
+              </w:rPr>
+              <w:t xml:space="preserve">18</w:t>
+            </w:r>
+          </w:p>
+        </w:tc>
+      </w:tr>
+      <w:tr>
+        <w:trPr>
+          <w:cantSplit/>
+          <w:trHeight w:val="360" w:hRule="auto"/>
+        </w:trPr>
+        <w:tc>
+          <w:tcPr>
+            <w:tcBorders/>
+            <w:shd w:val="clear" w:color="auto" w:fill="FFFFFF"/>
+            <w:tcMar>
+              <w:top w:w="0" w:type="dxa"/>
+              <w:bottom w:w="0" w:type="dxa"/>
+              <w:left w:w="0" w:type="dxa"/>
+              <w:right w:w="0" w:type="dxa"/>
+            </w:tcMar>
+            <w:vAlign w:val="center"/>
+          </w:tcPr>
+          <w:p>
+            <w:pPr>
+              <w:jc w:val="left"/>
+              <w:spacing w:after="100" w:before="100" w:line="240"/>
+              <w:ind w:firstLine="0" w:left="100" w:right="100"/>
+            </w:pPr>
+            <w:r xmlns:w="http://schemas.openxmlformats.org/wordprocessingml/2006/main" xmlns:wp="http://schemas.openxmlformats.org/drawingml/2006/wordprocessingDrawing" xmlns:r="http://schemas.openxmlformats.org/officeDocument/2006/relationships" xmlns:w14="http://schemas.microsoft.com/office/word/2010/wordml">
+              <w:rPr>
+                <w:rFonts w:ascii="Arial" w:hAnsi="Arial" w:eastAsia="Arial" w:cs="Arial"/>
+                <w:sz w:val="22"/>
+                <w:szCs w:val="22"/>
+                <w:color w:val="000000"/>
+              </w:rPr>
+              <w:t xml:space="preserve">No</w:t>
+            </w:r>
+          </w:p>
+        </w:tc>
+        <w:tc>
+          <w:tcPr>
+            <w:tcBorders/>
+            <w:shd w:val="clear" w:color="auto" w:fill="FFFFFF"/>
+            <w:tcMar>
+              <w:top w:w="0" w:type="dxa"/>
+              <w:bottom w:w="0" w:type="dxa"/>
+              <w:left w:w="0" w:type="dxa"/>
+              <w:right w:w="0" w:type="dxa"/>
+            </w:tcMar>
+            <w:vAlign w:val="center"/>
+          </w:tcPr>
+          <w:p>
+            <w:pPr>
+              <w:jc w:val="left"/>
+              <w:spacing w:after="100" w:before="100" w:line="240"/>
+              <w:ind w:firstLine="0" w:left="100" w:right="100"/>
+            </w:pPr>
+            <w:r xmlns:w="http://schemas.openxmlformats.org/wordprocessingml/2006/main" xmlns:wp="http://schemas.openxmlformats.org/drawingml/2006/wordprocessingDrawing" xmlns:r="http://schemas.openxmlformats.org/officeDocument/2006/relationships" xmlns:w14="http://schemas.microsoft.com/office/word/2010/wordml">
+              <w:rPr>
+                <w:rFonts w:ascii="Arial" w:hAnsi="Arial" w:eastAsia="Arial" w:cs="Arial"/>
+                <w:sz w:val="22"/>
+                <w:szCs w:val="22"/>
+                <w:color w:val="000000"/>
+              </w:rPr>
+              <w:t xml:space="preserve">White</w:t>
+            </w:r>
+          </w:p>
+        </w:tc>
+        <w:tc>
+          <w:tcPr>
+            <w:tcBorders/>
+            <w:shd w:val="clear" w:color="auto" w:fill="FFFFFF"/>
+            <w:tcMar>
+              <w:top w:w="0" w:type="dxa"/>
+              <w:bottom w:w="0" w:type="dxa"/>
+              <w:left w:w="0" w:type="dxa"/>
+              <w:right w:w="0" w:type="dxa"/>
+            </w:tcMar>
+            <w:vAlign w:val="center"/>
+          </w:tcPr>
+          <w:p>
+            <w:pPr>
+              <w:jc w:val="right"/>
+              <w:spacing w:after="100" w:before="100" w:line="240"/>
+              <w:ind w:firstLine="0" w:left="100" w:right="100"/>
+            </w:pPr>
+            <w:r xmlns:w="http://schemas.openxmlformats.org/wordprocessingml/2006/main" xmlns:wp="http://schemas.openxmlformats.org/drawingml/2006/wordprocessingDrawing" xmlns:r="http://schemas.openxmlformats.org/officeDocument/2006/relationships" xmlns:w14="http://schemas.microsoft.com/office/word/2010/wordml">
+              <w:rPr>
+                <w:rFonts w:ascii="Arial" w:hAnsi="Arial" w:eastAsia="Arial" w:cs="Arial"/>
+                <w:sz w:val="22"/>
+                <w:szCs w:val="22"/>
+                <w:color w:val="000000"/>
+              </w:rPr>
+              <w:t xml:space="preserve">22</w:t>
+            </w:r>
+          </w:p>
+        </w:tc>
+      </w:tr>
+      <w:tr>
+        <w:trPr>
+          <w:cantSplit/>
+          <w:trHeight w:val="360" w:hRule="auto"/>
+        </w:trPr>
+        <w:tc>
+          <w:tcPr>
+            <w:tcBorders/>
+            <w:shd w:val="clear" w:color="auto" w:fill="FFFFFF"/>
+            <w:tcMar>
+              <w:top w:w="0" w:type="dxa"/>
+              <w:bottom w:w="0" w:type="dxa"/>
+              <w:left w:w="0" w:type="dxa"/>
+              <w:right w:w="0" w:type="dxa"/>
+            </w:tcMar>
+            <w:vAlign w:val="center"/>
+          </w:tcPr>
+          <w:p>
+            <w:pPr>
+              <w:jc w:val="left"/>
+              <w:spacing w:after="100" w:before="100" w:line="240"/>
+              <w:ind w:firstLine="0" w:left="100" w:right="100"/>
+            </w:pPr>
+            <w:r xmlns:w="http://schemas.openxmlformats.org/wordprocessingml/2006/main" xmlns:wp="http://schemas.openxmlformats.org/drawingml/2006/wordprocessingDrawing" xmlns:r="http://schemas.openxmlformats.org/officeDocument/2006/relationships" xmlns:w14="http://schemas.microsoft.com/office/word/2010/wordml">
+              <w:rPr>
+                <w:rFonts w:ascii="Arial" w:hAnsi="Arial" w:eastAsia="Arial" w:cs="Arial"/>
+                <w:sz w:val="22"/>
+                <w:szCs w:val="22"/>
+                <w:color w:val="000000"/>
+              </w:rPr>
+              <w:t xml:space="preserve">Yes, somewhat</w:t>
+            </w:r>
+          </w:p>
+        </w:tc>
+        <w:tc>
+          <w:tcPr>
+            <w:tcBorders/>
+            <w:shd w:val="clear" w:color="auto" w:fill="FFFFFF"/>
+            <w:tcMar>
+              <w:top w:w="0" w:type="dxa"/>
+              <w:bottom w:w="0" w:type="dxa"/>
+              <w:left w:w="0" w:type="dxa"/>
+              <w:right w:w="0" w:type="dxa"/>
+            </w:tcMar>
+            <w:vAlign w:val="center"/>
+          </w:tcPr>
+          <w:p>
+            <w:pPr>
+              <w:jc w:val="left"/>
+              <w:spacing w:after="100" w:before="100" w:line="240"/>
+              <w:ind w:firstLine="0" w:left="100" w:right="100"/>
+            </w:pPr>
+            <w:r xmlns:w="http://schemas.openxmlformats.org/wordprocessingml/2006/main" xmlns:wp="http://schemas.openxmlformats.org/drawingml/2006/wordprocessingDrawing" xmlns:r="http://schemas.openxmlformats.org/officeDocument/2006/relationships" xmlns:w14="http://schemas.microsoft.com/office/word/2010/wordml">
+              <w:rPr>
+                <w:rFonts w:ascii="Arial" w:hAnsi="Arial" w:eastAsia="Arial" w:cs="Arial"/>
+                <w:sz w:val="22"/>
+                <w:szCs w:val="22"/>
+                <w:color w:val="000000"/>
+              </w:rPr>
+              <w:t xml:space="preserve">Hispanic/Latino/LatinX</w:t>
+            </w:r>
+          </w:p>
+        </w:tc>
+        <w:tc>
+          <w:tcPr>
+            <w:tcBorders/>
+            <w:shd w:val="clear" w:color="auto" w:fill="FFFFFF"/>
+            <w:tcMar>
+              <w:top w:w="0" w:type="dxa"/>
+              <w:bottom w:w="0" w:type="dxa"/>
+              <w:left w:w="0" w:type="dxa"/>
+              <w:right w:w="0" w:type="dxa"/>
+            </w:tcMar>
+            <w:vAlign w:val="center"/>
+          </w:tcPr>
+          <w:p>
+            <w:pPr>
+              <w:jc w:val="right"/>
+              <w:spacing w:after="100" w:before="100" w:line="240"/>
+              <w:ind w:firstLine="0" w:left="100" w:right="100"/>
+            </w:pPr>
+            <w:r xmlns:w="http://schemas.openxmlformats.org/wordprocessingml/2006/main" xmlns:wp="http://schemas.openxmlformats.org/drawingml/2006/wordprocessingDrawing" xmlns:r="http://schemas.openxmlformats.org/officeDocument/2006/relationships" xmlns:w14="http://schemas.microsoft.com/office/word/2010/wordml">
+              <w:rPr>
+                <w:rFonts w:ascii="Arial" w:hAnsi="Arial" w:eastAsia="Arial" w:cs="Arial"/>
+                <w:sz w:val="22"/>
+                <w:szCs w:val="22"/>
+                <w:color w:val="000000"/>
+              </w:rPr>
+              <w:t xml:space="preserve">37</w:t>
+            </w:r>
+          </w:p>
+        </w:tc>
+      </w:tr>
+      <w:tr>
+        <w:trPr>
+          <w:cantSplit/>
+          <w:trHeight w:val="360" w:hRule="auto"/>
+        </w:trPr>
+        <w:tc>
+          <w:tcPr>
+            <w:tcBorders/>
+            <w:shd w:val="clear" w:color="auto" w:fill="FFFFFF"/>
+            <w:tcMar>
+              <w:top w:w="0" w:type="dxa"/>
+              <w:bottom w:w="0" w:type="dxa"/>
+              <w:left w:w="0" w:type="dxa"/>
+              <w:right w:w="0" w:type="dxa"/>
+            </w:tcMar>
+            <w:vAlign w:val="center"/>
+          </w:tcPr>
+          <w:p>
+            <w:pPr>
+              <w:jc w:val="left"/>
+              <w:spacing w:after="100" w:before="100" w:line="240"/>
+              <w:ind w:firstLine="0" w:left="100" w:right="100"/>
+            </w:pPr>
+            <w:r xmlns:w="http://schemas.openxmlformats.org/wordprocessingml/2006/main" xmlns:wp="http://schemas.openxmlformats.org/drawingml/2006/wordprocessingDrawing" xmlns:r="http://schemas.openxmlformats.org/officeDocument/2006/relationships" xmlns:w14="http://schemas.microsoft.com/office/word/2010/wordml">
+              <w:rPr>
+                <w:rFonts w:ascii="Arial" w:hAnsi="Arial" w:eastAsia="Arial" w:cs="Arial"/>
+                <w:sz w:val="22"/>
+                <w:szCs w:val="22"/>
+                <w:color w:val="000000"/>
+              </w:rPr>
+              <w:t xml:space="preserve">Yes, a BIG problem!</w:t>
+            </w:r>
+          </w:p>
+        </w:tc>
+        <w:tc>
+          <w:tcPr>
+            <w:tcBorders/>
+            <w:shd w:val="clear" w:color="auto" w:fill="FFFFFF"/>
+            <w:tcMar>
+              <w:top w:w="0" w:type="dxa"/>
+              <w:bottom w:w="0" w:type="dxa"/>
+              <w:left w:w="0" w:type="dxa"/>
+              <w:right w:w="0" w:type="dxa"/>
+            </w:tcMar>
+            <w:vAlign w:val="center"/>
+          </w:tcPr>
+          <w:p>
+            <w:pPr>
+              <w:jc w:val="left"/>
+              <w:spacing w:after="100" w:before="100" w:line="240"/>
+              <w:ind w:firstLine="0" w:left="100" w:right="100"/>
+            </w:pPr>
+            <w:r xmlns:w="http://schemas.openxmlformats.org/wordprocessingml/2006/main" xmlns:wp="http://schemas.openxmlformats.org/drawingml/2006/wordprocessingDrawing" xmlns:r="http://schemas.openxmlformats.org/officeDocument/2006/relationships" xmlns:w14="http://schemas.microsoft.com/office/word/2010/wordml">
+              <w:rPr>
+                <w:rFonts w:ascii="Arial" w:hAnsi="Arial" w:eastAsia="Arial" w:cs="Arial"/>
+                <w:sz w:val="22"/>
+                <w:szCs w:val="22"/>
+                <w:color w:val="000000"/>
+              </w:rPr>
+              <w:t xml:space="preserve">White</w:t>
+            </w:r>
+          </w:p>
+        </w:tc>
+        <w:tc>
+          <w:tcPr>
+            <w:tcBorders/>
+            <w:shd w:val="clear" w:color="auto" w:fill="FFFFFF"/>
+            <w:tcMar>
+              <w:top w:w="0" w:type="dxa"/>
+              <w:bottom w:w="0" w:type="dxa"/>
+              <w:left w:w="0" w:type="dxa"/>
+              <w:right w:w="0" w:type="dxa"/>
+            </w:tcMar>
+            <w:vAlign w:val="center"/>
+          </w:tcPr>
+          <w:p>
+            <w:pPr>
+              <w:jc w:val="right"/>
+              <w:spacing w:after="100" w:before="100" w:line="240"/>
+              <w:ind w:firstLine="0" w:left="100" w:right="100"/>
+            </w:pPr>
+            <w:r xmlns:w="http://schemas.openxmlformats.org/wordprocessingml/2006/main" xmlns:wp="http://schemas.openxmlformats.org/drawingml/2006/wordprocessingDrawing" xmlns:r="http://schemas.openxmlformats.org/officeDocument/2006/relationships" xmlns:w14="http://schemas.microsoft.com/office/word/2010/wordml">
+              <w:rPr>
+                <w:rFonts w:ascii="Arial" w:hAnsi="Arial" w:eastAsia="Arial" w:cs="Arial"/>
+                <w:sz w:val="22"/>
+                <w:szCs w:val="22"/>
+                <w:color w:val="000000"/>
+              </w:rPr>
+              <w:t xml:space="preserve">69</w:t>
+            </w:r>
+          </w:p>
+        </w:tc>
+      </w:tr>
+      <w:tr>
+        <w:trPr>
+          <w:cantSplit/>
+          <w:trHeight w:val="360" w:hRule="auto"/>
+        </w:trPr>
+        <w:tc>
+          <w:tcPr>
+            <w:tcBorders>
+              <w:bottom w:val="single" w:sz="16" w:space="0" w:color="666666"/>
+            </w:tcBorders>
+            <w:shd w:val="clear" w:color="auto" w:fill="FFFFFF"/>
+            <w:tcMar>
+              <w:top w:w="0" w:type="dxa"/>
+              <w:bottom w:w="0" w:type="dxa"/>
+              <w:left w:w="0" w:type="dxa"/>
+              <w:right w:w="0" w:type="dxa"/>
+            </w:tcMar>
+            <w:vAlign w:val="center"/>
+          </w:tcPr>
+          <w:p>
+            <w:pPr>
+              <w:jc w:val="left"/>
+              <w:spacing w:after="100" w:before="100" w:line="240"/>
+              <w:ind w:firstLine="0" w:left="100" w:right="100"/>
+            </w:pPr>
+            <w:r xmlns:w="http://schemas.openxmlformats.org/wordprocessingml/2006/main" xmlns:wp="http://schemas.openxmlformats.org/drawingml/2006/wordprocessingDrawing" xmlns:r="http://schemas.openxmlformats.org/officeDocument/2006/relationships" xmlns:w14="http://schemas.microsoft.com/office/word/2010/wordml">
+              <w:rPr>
+                <w:rFonts w:ascii="Arial" w:hAnsi="Arial" w:eastAsia="Arial" w:cs="Arial"/>
+                <w:sz w:val="22"/>
+                <w:szCs w:val="22"/>
+                <w:color w:val="000000"/>
+              </w:rPr>
+              <w:t xml:space="preserve">Yes, somewhat</w:t>
+            </w:r>
+          </w:p>
+        </w:tc>
+        <w:tc>
+          <w:tcPr>
+            <w:tcBorders>
+              <w:bottom w:val="single" w:sz="16" w:space="0" w:color="666666"/>
+            </w:tcBorders>
+            <w:shd w:val="clear" w:color="auto" w:fill="FFFFFF"/>
+            <w:tcMar>
+              <w:top w:w="0" w:type="dxa"/>
+              <w:bottom w:w="0" w:type="dxa"/>
+              <w:left w:w="0" w:type="dxa"/>
+              <w:right w:w="0" w:type="dxa"/>
+            </w:tcMar>
+            <w:vAlign w:val="center"/>
+          </w:tcPr>
+          <w:p>
+            <w:pPr>
+              <w:jc w:val="left"/>
+              <w:spacing w:after="100" w:before="100" w:line="240"/>
+              <w:ind w:firstLine="0" w:left="100" w:right="100"/>
+            </w:pPr>
+            <w:r xmlns:w="http://schemas.openxmlformats.org/wordprocessingml/2006/main" xmlns:wp="http://schemas.openxmlformats.org/drawingml/2006/wordprocessingDrawing" xmlns:r="http://schemas.openxmlformats.org/officeDocument/2006/relationships" xmlns:w14="http://schemas.microsoft.com/office/word/2010/wordml">
+              <w:rPr>
+                <w:rFonts w:ascii="Arial" w:hAnsi="Arial" w:eastAsia="Arial" w:cs="Arial"/>
+                <w:sz w:val="22"/>
+                <w:szCs w:val="22"/>
+                <w:color w:val="000000"/>
+              </w:rPr>
+              <w:t xml:space="preserve">White</w:t>
+            </w:r>
+          </w:p>
+        </w:tc>
+        <w:tc>
+          <w:tcPr>
+            <w:tcBorders>
+              <w:bottom w:val="single" w:sz="16" w:space="0" w:color="666666"/>
+            </w:tcBorders>
+            <w:shd w:val="clear" w:color="auto" w:fill="FFFFFF"/>
+            <w:tcMar>
+              <w:top w:w="0" w:type="dxa"/>
+              <w:bottom w:w="0" w:type="dxa"/>
+              <w:left w:w="0" w:type="dxa"/>
+              <w:right w:w="0" w:type="dxa"/>
+            </w:tcMar>
+            <w:vAlign w:val="center"/>
+          </w:tcPr>
+          <w:p>
+            <w:pPr>
+              <w:jc w:val="right"/>
+              <w:spacing w:after="100" w:before="100" w:line="240"/>
+              <w:ind w:firstLine="0" w:left="100" w:right="100"/>
+            </w:pPr>
+            <w:r xmlns:w="http://schemas.openxmlformats.org/wordprocessingml/2006/main" xmlns:wp="http://schemas.openxmlformats.org/drawingml/2006/wordprocessingDrawing" xmlns:r="http://schemas.openxmlformats.org/officeDocument/2006/relationships" xmlns:w14="http://schemas.microsoft.com/office/word/2010/wordml">
+              <w:rPr>
+                <w:rFonts w:ascii="Arial" w:hAnsi="Arial" w:eastAsia="Arial" w:cs="Arial"/>
+                <w:sz w:val="22"/>
+                <w:szCs w:val="22"/>
+                <w:color w:val="000000"/>
+              </w:rPr>
+              <w:t xml:space="preserve">240</w:t>
+            </w:r>
+          </w:p>
+        </w:tc>
+      </w:tr>
+    </w:tbl>
+    <w:p>
       <w:r>
-        <w:br/>
-      </w:r>
-      <w:r>
-        <w:rPr>
-          <w:rStyle w:val="VerbatimChar"/>
-        </w:rPr>
-        <w:t xml:space="preserve">##    race_ethnicity                  is_food_a_challenge     n</w:t>
-      </w:r>
-      <w:r>
-        <w:br/>
-      </w:r>
-      <w:r>
-        <w:rPr>
-          <w:rStyle w:val="VerbatimChar"/>
-        </w:rPr>
-        <w:t xml:space="preserve">##    &lt;chr&gt;                           &lt;chr&gt;               &lt;int&gt;</w:t>
-      </w:r>
-      <w:r>
-        <w:br/>
-      </w:r>
-      <w:r>
-        <w:rPr>
-          <w:rStyle w:val="VerbatimChar"/>
-        </w:rPr>
-        <w:t xml:space="preserve">##  1 African American/Black          Yes, a BIG problem!     1</w:t>
-      </w:r>
-      <w:r>
-        <w:br/>
-      </w:r>
-      <w:r>
-        <w:rPr>
-          <w:rStyle w:val="VerbatimChar"/>
-        </w:rPr>
-        <w:t xml:space="preserve">##  2 African American/Black          Yes, somewhat           2</w:t>
-      </w:r>
-      <w:r>
-        <w:br/>
-      </w:r>
-      <w:r>
-        <w:rPr>
-          <w:rStyle w:val="VerbatimChar"/>
-        </w:rPr>
-        <w:t xml:space="preserve">##  3 Asian/Asian American            Yes, a BIG problem!     1</w:t>
-      </w:r>
-      <w:r>
-        <w:br/>
-      </w:r>
-      <w:r>
-        <w:rPr>
-          <w:rStyle w:val="VerbatimChar"/>
-        </w:rPr>
-        <w:t xml:space="preserve">##  4 Asian/Asian American            Yes, somewhat           3</w:t>
-      </w:r>
-      <w:r>
-        <w:br/>
-      </w:r>
-      <w:r>
-        <w:rPr>
-          <w:rStyle w:val="VerbatimChar"/>
-        </w:rPr>
-        <w:t xml:space="preserve">##  5 Hispanic/Latino/LatinX          No                      1</w:t>
-      </w:r>
-      <w:r>
-        <w:br/>
-      </w:r>
-      <w:r>
-        <w:rPr>
-          <w:rStyle w:val="VerbatimChar"/>
-        </w:rPr>
-        <w:t xml:space="preserve">##  6 Hispanic/Latino/LatinX          Yes, a BIG problem!    15</w:t>
-      </w:r>
-      <w:r>
-        <w:br/>
-      </w:r>
-      <w:r>
-        <w:rPr>
-          <w:rStyle w:val="VerbatimChar"/>
-        </w:rPr>
-        <w:t xml:space="preserve">##  7 Hispanic/Latino/LatinX          Yes, somewhat          37</w:t>
-      </w:r>
-      <w:r>
-        <w:br/>
-      </w:r>
-      <w:r>
-        <w:rPr>
-          <w:rStyle w:val="VerbatimChar"/>
-        </w:rPr>
-        <w:t xml:space="preserve">##  8 Mixed race                      No                      1</w:t>
-      </w:r>
-      <w:r>
-        <w:br/>
-      </w:r>
-      <w:r>
-        <w:rPr>
-          <w:rStyle w:val="VerbatimChar"/>
-        </w:rPr>
-        <w:t xml:space="preserve">##  9 Mixed race                      Yes, somewhat           3</w:t>
-      </w:r>
-      <w:r>
-        <w:br/>
-      </w:r>
-      <w:r>
-        <w:rPr>
-          <w:rStyle w:val="VerbatimChar"/>
-        </w:rPr>
-        <w:t xml:space="preserve">## 10 Native American/American Indian No                      1</w:t>
-      </w:r>
-      <w:r>
-        <w:br/>
-      </w:r>
-      <w:r>
-        <w:rPr>
-          <w:rStyle w:val="VerbatimChar"/>
-        </w:rPr>
-        <w:t xml:space="preserve">## 11 Native American/American Indian Yes, a BIG problem!     5</w:t>
-      </w:r>
-      <w:r>
-        <w:br/>
-      </w:r>
-      <w:r>
-        <w:rPr>
-          <w:rStyle w:val="VerbatimChar"/>
-        </w:rPr>
-        <w:t xml:space="preserve">## 12 Native American/American Indian Yes, somewhat          18</w:t>
-      </w:r>
-      <w:r>
-        <w:br/>
-      </w:r>
-      <w:r>
-        <w:rPr>
-          <w:rStyle w:val="VerbatimChar"/>
-        </w:rPr>
-        <w:t xml:space="preserve">## 13 Other                           Yes, a BIG problem!     2</w:t>
-      </w:r>
-      <w:r>
-        <w:br/>
-      </w:r>
-      <w:r>
-        <w:rPr>
-          <w:rStyle w:val="VerbatimChar"/>
-        </w:rPr>
-        <w:t xml:space="preserve">## 14 Other                           Yes, somewhat           4</w:t>
-      </w:r>
-      <w:r>
-        <w:br/>
-      </w:r>
-      <w:r>
-        <w:rPr>
-          <w:rStyle w:val="VerbatimChar"/>
-        </w:rPr>
-        <w:t xml:space="preserve">## 15 White                           No                     22</w:t>
-      </w:r>
-      <w:r>
-        <w:br/>
-      </w:r>
-      <w:r>
-        <w:rPr>
-          <w:rStyle w:val="VerbatimChar"/>
-        </w:rPr>
-        <w:t xml:space="preserve">## 16 White                           Yes, a BIG problem!    69</w:t>
-      </w:r>
-      <w:r>
-        <w:br/>
-      </w:r>
-      <w:r>
-        <w:rPr>
-          <w:rStyle w:val="VerbatimChar"/>
-        </w:rPr>
-        <w:t xml:space="preserve">## 17 White                           Yes, somewhat         240</w:t>
+        <w:br w:type="page"/>
       </w:r>
     </w:p>
     <w:bookmarkEnd w:id="30"/>
-    <w:bookmarkStart w:id="31" w:name="Xfa3a3612f3734177be60e774abfb196c1922595"/>
-    <w:p>
-      <w:pPr>
-        <w:pStyle w:val="Heading2"/>
-      </w:pPr>
-      <w:r>
-        <w:t xml:space="preserve">The majority of races and ethnicities are Native American, Hispanic and White.</w:t>
-      </w:r>
-    </w:p>
-    <w:p>
-      <w:pPr>
-        <w:pStyle w:val="SourceCode"/>
-      </w:pPr>
-      <w:r>
-        <w:rPr>
-          <w:rStyle w:val="VerbatimChar"/>
-        </w:rPr>
-        <w:t xml:space="preserve">## # A tibble: 9 x 3</w:t>
-      </w:r>
-      <w:r>
-        <w:br/>
-      </w:r>
-      <w:r>
-        <w:rPr>
-          <w:rStyle w:val="VerbatimChar"/>
-        </w:rPr>
-        <w:t xml:space="preserve">##   is_food_a_challenge race_ethnicity                      n</w:t>
-      </w:r>
-      <w:r>
-        <w:br/>
-      </w:r>
-      <w:r>
-        <w:rPr>
-          <w:rStyle w:val="VerbatimChar"/>
-        </w:rPr>
-        <w:t xml:space="preserve">##   &lt;chr&gt;               &lt;chr&gt;                           &lt;int&gt;</w:t>
-      </w:r>
-      <w:r>
-        <w:br/>
-      </w:r>
-      <w:r>
-        <w:rPr>
-          <w:rStyle w:val="VerbatimChar"/>
-        </w:rPr>
-        <w:t xml:space="preserve">## 1 No                  Hispanic/Latino/LatinX              1</w:t>
-      </w:r>
-      <w:r>
-        <w:br/>
-      </w:r>
-      <w:r>
-        <w:rPr>
-          <w:rStyle w:val="VerbatimChar"/>
-        </w:rPr>
-        <w:t xml:space="preserve">## 2 No                  Native American/American Indian     1</w:t>
-      </w:r>
-      <w:r>
-        <w:br/>
-      </w:r>
-      <w:r>
-        <w:rPr>
-          <w:rStyle w:val="VerbatimChar"/>
-        </w:rPr>
-        <w:t xml:space="preserve">## 3 Yes, a BIG problem! Native American/American Indian     5</w:t>
-      </w:r>
-      <w:r>
-        <w:br/>
-      </w:r>
-      <w:r>
-        <w:rPr>
-          <w:rStyle w:val="VerbatimChar"/>
-        </w:rPr>
-        <w:t xml:space="preserve">## 4 Yes, a BIG problem! Hispanic/Latino/LatinX             15</w:t>
-      </w:r>
-      <w:r>
-        <w:br/>
-      </w:r>
-      <w:r>
-        <w:rPr>
-          <w:rStyle w:val="VerbatimChar"/>
-        </w:rPr>
-        <w:t xml:space="preserve">## 5 Yes, somewhat       Native American/American Indian    18</w:t>
-      </w:r>
-      <w:r>
-        <w:br/>
-      </w:r>
-      <w:r>
-        <w:rPr>
-          <w:rStyle w:val="VerbatimChar"/>
-        </w:rPr>
-        <w:t xml:space="preserve">## 6 No                  White                              22</w:t>
-      </w:r>
-      <w:r>
-        <w:br/>
-      </w:r>
-      <w:r>
-        <w:rPr>
-          <w:rStyle w:val="VerbatimChar"/>
-        </w:rPr>
-        <w:t xml:space="preserve">## 7 Yes, somewhat       Hispanic/Latino/LatinX             37</w:t>
-      </w:r>
-      <w:r>
-        <w:br/>
-      </w:r>
-      <w:r>
-        <w:rPr>
-          <w:rStyle w:val="VerbatimChar"/>
-        </w:rPr>
-        <w:t xml:space="preserve">## 8 Yes, a BIG problem! White                              69</w:t>
-      </w:r>
-      <w:r>
-        <w:br/>
-      </w:r>
-      <w:r>
-        <w:rPr>
-          <w:rStyle w:val="VerbatimChar"/>
-        </w:rPr>
-        <w:t xml:space="preserve">## 9 Yes, somewhat       White                             240</w:t>
-      </w:r>
-    </w:p>
-    <w:p>
-      <w:pPr>
-        <w:pStyle w:val="SourceCode"/>
-      </w:pPr>
-      <w:r>
-        <w:rPr>
-          <w:rStyle w:val="VerbatimChar"/>
-        </w:rPr>
-        <w:t xml:space="preserve">## # A tibble: 17 x 3</w:t>
-      </w:r>
-      <w:r>
-        <w:br/>
-      </w:r>
-      <w:r>
-        <w:rPr>
-          <w:rStyle w:val="VerbatimChar"/>
-        </w:rPr>
-        <w:t xml:space="preserve">##    race_ethnicity                  is_food_a_challenge     n</w:t>
-      </w:r>
-      <w:r>
-        <w:br/>
-      </w:r>
-      <w:r>
-        <w:rPr>
-          <w:rStyle w:val="VerbatimChar"/>
-        </w:rPr>
-        <w:t xml:space="preserve">##    &lt;chr&gt;                           &lt;chr&gt;               &lt;int&gt;</w:t>
-      </w:r>
-      <w:r>
-        <w:br/>
-      </w:r>
-      <w:r>
-        <w:rPr>
-          <w:rStyle w:val="VerbatimChar"/>
-        </w:rPr>
-        <w:t xml:space="preserve">##  1 African American/Black          Yes, a BIG problem!     1</w:t>
-      </w:r>
-      <w:r>
-        <w:br/>
-      </w:r>
-      <w:r>
-        <w:rPr>
-          <w:rStyle w:val="VerbatimChar"/>
-        </w:rPr>
-        <w:t xml:space="preserve">##  2 African American/Black          Yes, somewhat           2</w:t>
-      </w:r>
-      <w:r>
-        <w:br/>
-      </w:r>
-      <w:r>
-        <w:rPr>
-          <w:rStyle w:val="VerbatimChar"/>
-        </w:rPr>
-        <w:t xml:space="preserve">##  3 Asian/Asian American            Yes, a BIG problem!     1</w:t>
-      </w:r>
-      <w:r>
-        <w:br/>
-      </w:r>
-      <w:r>
-        <w:rPr>
-          <w:rStyle w:val="VerbatimChar"/>
-        </w:rPr>
-        <w:t xml:space="preserve">##  4 Asian/Asian American            Yes, somewhat           3</w:t>
-      </w:r>
-      <w:r>
-        <w:br/>
-      </w:r>
-      <w:r>
-        <w:rPr>
-          <w:rStyle w:val="VerbatimChar"/>
-        </w:rPr>
-        <w:t xml:space="preserve">##  5 Hispanic/Latino/LatinX          No                      1</w:t>
-      </w:r>
-      <w:r>
-        <w:br/>
-      </w:r>
-      <w:r>
-        <w:rPr>
-          <w:rStyle w:val="VerbatimChar"/>
-        </w:rPr>
-        <w:t xml:space="preserve">##  6 Hispanic/Latino/LatinX          Yes, a BIG problem!    15</w:t>
-      </w:r>
-      <w:r>
-        <w:br/>
-      </w:r>
-      <w:r>
-        <w:rPr>
-          <w:rStyle w:val="VerbatimChar"/>
-        </w:rPr>
-        <w:t xml:space="preserve">##  7 Hispanic/Latino/LatinX          Yes, somewhat          37</w:t>
-      </w:r>
-      <w:r>
-        <w:br/>
-      </w:r>
-      <w:r>
-        <w:rPr>
-          <w:rStyle w:val="VerbatimChar"/>
-        </w:rPr>
-        <w:t xml:space="preserve">##  8 Mixed race                      No                      1</w:t>
-      </w:r>
-      <w:r>
-        <w:br/>
-      </w:r>
-      <w:r>
-        <w:rPr>
-          <w:rStyle w:val="VerbatimChar"/>
-        </w:rPr>
-        <w:t xml:space="preserve">##  9 Mixed race                      Yes, somewhat           3</w:t>
-      </w:r>
-      <w:r>
-        <w:br/>
-      </w:r>
-      <w:r>
-        <w:rPr>
-          <w:rStyle w:val="VerbatimChar"/>
-        </w:rPr>
-        <w:t xml:space="preserve">## 10 Native American/American Indian No                      1</w:t>
-      </w:r>
-      <w:r>
-        <w:br/>
-      </w:r>
-      <w:r>
-        <w:rPr>
-          <w:rStyle w:val="VerbatimChar"/>
-        </w:rPr>
-        <w:t xml:space="preserve">## 11 Native American/American Indian Yes, a BIG problem!     5</w:t>
-      </w:r>
-      <w:r>
-        <w:br/>
-      </w:r>
-      <w:r>
-        <w:rPr>
-          <w:rStyle w:val="VerbatimChar"/>
-        </w:rPr>
-        <w:t xml:space="preserve">## 12 Native American/American Indian Yes, somewhat          18</w:t>
-      </w:r>
-      <w:r>
-        <w:br/>
-      </w:r>
-      <w:r>
-        <w:rPr>
-          <w:rStyle w:val="VerbatimChar"/>
-        </w:rPr>
-        <w:t xml:space="preserve">## 13 Other                           Yes, a BIG problem!     2</w:t>
-      </w:r>
-      <w:r>
-        <w:br/>
-      </w:r>
-      <w:r>
-        <w:rPr>
-          <w:rStyle w:val="VerbatimChar"/>
-        </w:rPr>
-        <w:t xml:space="preserve">## 14 Other                           Yes, somewhat           4</w:t>
-      </w:r>
-      <w:r>
-        <w:br/>
-      </w:r>
-      <w:r>
-        <w:rPr>
-          <w:rStyle w:val="VerbatimChar"/>
-        </w:rPr>
-        <w:t xml:space="preserve">## 15 White                           No                     22</w:t>
-      </w:r>
-      <w:r>
-        <w:br/>
-      </w:r>
-      <w:r>
-        <w:rPr>
-          <w:rStyle w:val="VerbatimChar"/>
-        </w:rPr>
-        <w:t xml:space="preserve">## 16 White                           Yes, a BIG problem!    69</w:t>
-      </w:r>
-      <w:r>
-        <w:br/>
-      </w:r>
-      <w:r>
-        <w:rPr>
-          <w:rStyle w:val="VerbatimChar"/>
-        </w:rPr>
-        <w:t xml:space="preserve">## 17 White                           Yes, somewhat         240</w:t>
-      </w:r>
-    </w:p>
-    <w:p>
-      <w:pPr>
-        <w:pStyle w:val="SourceCode"/>
-      </w:pPr>
-      <w:r>
-        <w:rPr>
-          <w:rStyle w:val="VerbatimChar"/>
-        </w:rPr>
-        <w:t xml:space="preserve">##                                  is_food_a_challenge                    </w:t>
-      </w:r>
-      <w:r>
-        <w:br/>
-      </w:r>
-      <w:r>
-        <w:rPr>
-          <w:rStyle w:val="VerbatimChar"/>
-        </w:rPr>
-        <w:t xml:space="preserve">##                   race_ethnicity                  No Yes, a BIG problem!</w:t>
-      </w:r>
-      <w:r>
-        <w:br/>
-      </w:r>
-      <w:r>
-        <w:rPr>
-          <w:rStyle w:val="VerbatimChar"/>
-        </w:rPr>
-        <w:t xml:space="preserve">##           African American/Black             0%  (0)            33%  (1)</w:t>
-      </w:r>
-      <w:r>
-        <w:br/>
-      </w:r>
-      <w:r>
-        <w:rPr>
-          <w:rStyle w:val="VerbatimChar"/>
-        </w:rPr>
-        <w:t xml:space="preserve">##             Asian/Asian American             0%  (0)            25%  (1)</w:t>
-      </w:r>
-      <w:r>
-        <w:br/>
-      </w:r>
-      <w:r>
-        <w:rPr>
-          <w:rStyle w:val="VerbatimChar"/>
-        </w:rPr>
-        <w:t xml:space="preserve">##           Hispanic/Latino/LatinX             2%  (1)            28% (15)</w:t>
-      </w:r>
-      <w:r>
-        <w:br/>
-      </w:r>
-      <w:r>
-        <w:rPr>
-          <w:rStyle w:val="VerbatimChar"/>
-        </w:rPr>
-        <w:t xml:space="preserve">##                       Mixed race            25%  (1)             0%  (0)</w:t>
-      </w:r>
-      <w:r>
-        <w:br/>
-      </w:r>
-      <w:r>
-        <w:rPr>
-          <w:rStyle w:val="VerbatimChar"/>
-        </w:rPr>
-        <w:t xml:space="preserve">##  Native American/American Indian             4%  (1)            21%  (5)</w:t>
-      </w:r>
-      <w:r>
-        <w:br/>
-      </w:r>
-      <w:r>
-        <w:rPr>
-          <w:rStyle w:val="VerbatimChar"/>
-        </w:rPr>
-        <w:t xml:space="preserve">##                            Other             0%  (0)            33%  (2)</w:t>
-      </w:r>
-      <w:r>
-        <w:br/>
-      </w:r>
-      <w:r>
-        <w:rPr>
-          <w:rStyle w:val="VerbatimChar"/>
-        </w:rPr>
-        <w:t xml:space="preserve">##                            White             7% (22)            21% (69)</w:t>
-      </w:r>
-      <w:r>
-        <w:br/>
-      </w:r>
-      <w:r>
-        <w:rPr>
-          <w:rStyle w:val="VerbatimChar"/>
-        </w:rPr>
-        <w:t xml:space="preserve">##                            Total             6% (25)            22% (93)</w:t>
-      </w:r>
-      <w:r>
-        <w:br/>
-      </w:r>
-      <w:r>
-        <w:rPr>
-          <w:rStyle w:val="VerbatimChar"/>
-        </w:rPr>
-        <w:t xml:space="preserve">##                          </w:t>
-      </w:r>
-      <w:r>
-        <w:br/>
-      </w:r>
-      <w:r>
-        <w:rPr>
-          <w:rStyle w:val="VerbatimChar"/>
-        </w:rPr>
-        <w:t xml:space="preserve">##  Yes, somewhat      Total</w:t>
-      </w:r>
-      <w:r>
-        <w:br/>
-      </w:r>
-      <w:r>
-        <w:rPr>
-          <w:rStyle w:val="VerbatimChar"/>
-        </w:rPr>
-        <w:t xml:space="preserve">##      67%   (2) 100%   (3)</w:t>
-      </w:r>
-      <w:r>
-        <w:br/>
-      </w:r>
-      <w:r>
-        <w:rPr>
-          <w:rStyle w:val="VerbatimChar"/>
-        </w:rPr>
-        <w:t xml:space="preserve">##      75%   (3) 100%   (4)</w:t>
-      </w:r>
-      <w:r>
-        <w:br/>
-      </w:r>
-      <w:r>
-        <w:rPr>
-          <w:rStyle w:val="VerbatimChar"/>
-        </w:rPr>
-        <w:t xml:space="preserve">##      70%  (37) 100%  (53)</w:t>
-      </w:r>
-      <w:r>
-        <w:br/>
-      </w:r>
-      <w:r>
-        <w:rPr>
-          <w:rStyle w:val="VerbatimChar"/>
-        </w:rPr>
-        <w:t xml:space="preserve">##      75%   (3) 100%   (4)</w:t>
-      </w:r>
-      <w:r>
-        <w:br/>
-      </w:r>
-      <w:r>
-        <w:rPr>
-          <w:rStyle w:val="VerbatimChar"/>
-        </w:rPr>
-        <w:t xml:space="preserve">##      75%  (18) 100%  (24)</w:t>
-      </w:r>
-      <w:r>
-        <w:br/>
-      </w:r>
-      <w:r>
-        <w:rPr>
-          <w:rStyle w:val="VerbatimChar"/>
-        </w:rPr>
-        <w:t xml:space="preserve">##      67%   (4) 100%   (6)</w:t>
-      </w:r>
-      <w:r>
-        <w:br/>
-      </w:r>
-      <w:r>
-        <w:rPr>
-          <w:rStyle w:val="VerbatimChar"/>
-        </w:rPr>
-        <w:t xml:space="preserve">##      73% (240) 100% (331)</w:t>
-      </w:r>
-      <w:r>
-        <w:br/>
-      </w:r>
-      <w:r>
-        <w:rPr>
-          <w:rStyle w:val="VerbatimChar"/>
-        </w:rPr>
-        <w:t xml:space="preserve">##      72% (307) 100% (425)</w:t>
-      </w:r>
-    </w:p>
     <w:bookmarkEnd w:id="31"/>
-    <w:bookmarkEnd w:id="32"/>
-    <w:bookmarkStart w:id="34" w:name="food-and-ethnicity-summary-chart"/>
+    <w:bookmarkStart w:id="33" w:name="food-and-ethnicity-summary-chart"/>
     <w:p>
       <w:pPr>
         <w:pStyle w:val="Heading1"/>
@@ -1218,70 +2094,13 @@
               <a:graphicData uri="http://schemas.openxmlformats.org/drawingml/2006/picture">
                 <pic:pic>
                   <pic:nvPicPr>
-                    <pic:cNvPr descr="WAGAP-Poverty_and_Food-Report_files/figure-docx/unnamed-chunk-9-1.png" id="0" name="Picture"/>
+                    <pic:cNvPr descr="WAGAP-Poverty_and_Food-Report_files/figure-docx/unnamed-chunk-8-1.png" id="0" name="Picture"/>
                     <pic:cNvPicPr>
                       <a:picLocks noChangeArrowheads="1" noChangeAspect="1"/>
                     </pic:cNvPicPr>
                   </pic:nvPicPr>
                   <pic:blipFill>
-                    <a:blip r:embed="rId33"/>
-                    <a:stretch>
-                      <a:fillRect/>
-                    </a:stretch>
-                  </pic:blipFill>
-                  <pic:spPr bwMode="auto">
-                    <a:xfrm>
-                      <a:off x="0" y="0"/>
-                      <a:ext cx="6438900" cy="3863340"/>
-                    </a:xfrm>
-                    <a:prstGeom prst="rect">
-                      <a:avLst/>
-                    </a:prstGeom>
-                    <a:noFill/>
-                    <a:ln w="9525">
-                      <a:noFill/>
-                      <a:headEnd/>
-                      <a:tailEnd/>
-                    </a:ln>
-                  </pic:spPr>
-                </pic:pic>
-              </a:graphicData>
-            </a:graphic>
-          </wp:inline>
-        </w:drawing>
-      </w:r>
-    </w:p>
-    <w:bookmarkEnd w:id="34"/>
-    <w:bookmarkStart w:id="37" w:name="food-facet-plot"/>
-    <w:p>
-      <w:pPr>
-        <w:pStyle w:val="Heading1"/>
-      </w:pPr>
-      <w:r>
-        <w:t xml:space="preserve">food facet plot</w:t>
-      </w:r>
-    </w:p>
-    <w:p>
-      <w:pPr>
-        <w:pStyle w:val="FirstParagraph"/>
-      </w:pPr>
-      <w:r>
-        <w:drawing>
-          <wp:inline>
-            <wp:extent cx="6438900" cy="3863340"/>
-            <wp:effectExtent b="0" l="0" r="0" t="0"/>
-            <wp:docPr descr="" title="" id="1" name="Picture"/>
-            <a:graphic>
-              <a:graphicData uri="http://schemas.openxmlformats.org/drawingml/2006/picture">
-                <pic:pic>
-                  <pic:nvPicPr>
-                    <pic:cNvPr descr="WAGAP-Poverty_and_Food-Report_files/figure-docx/unnamed-chunk-10-1.png" id="0" name="Picture"/>
-                    <pic:cNvPicPr>
-                      <a:picLocks noChangeArrowheads="1" noChangeAspect="1"/>
-                    </pic:cNvPicPr>
-                  </pic:nvPicPr>
-                  <pic:blipFill>
-                    <a:blip r:embed="rId35"/>
+                    <a:blip r:embed="rId32"/>
                     <a:stretch>
                       <a:fillRect/>
                     </a:stretch>
@@ -1309,20 +2128,97 @@
       </w:r>
     </w:p>
     <w:p>
-      <w:pPr>
-        <w:pStyle w:val="BodyText"/>
+      <w:r>
+        <w:br w:type="page"/>
+      </w:r>
+    </w:p>
+    <w:bookmarkEnd w:id="33"/>
+    <w:bookmarkStart w:id="35" w:name="food-facet-plot"/>
+    <w:p>
+      <w:pPr>
+        <w:pStyle w:val="Heading1"/>
+      </w:pPr>
+      <w:r>
+        <w:t xml:space="preserve">food facet plot</w:t>
+      </w:r>
+    </w:p>
+    <w:p>
+      <w:pPr>
+        <w:pStyle w:val="FirstParagraph"/>
       </w:pPr>
       <w:r>
         <w:drawing>
           <wp:inline>
-            <wp:extent cx="6438900" cy="5853545"/>
+            <wp:extent cx="6438900" cy="3863340"/>
             <wp:effectExtent b="0" l="0" r="0" t="0"/>
             <wp:docPr descr="" title="" id="1" name="Picture"/>
             <a:graphic>
               <a:graphicData uri="http://schemas.openxmlformats.org/drawingml/2006/picture">
                 <pic:pic>
                   <pic:nvPicPr>
-                    <pic:cNvPr descr="WAGAP-Poverty_and_Food-Report_files/figure-docx/unnamed-chunk-11-1.png" id="0" name="Picture"/>
+                    <pic:cNvPr descr="WAGAP-Poverty_and_Food-Report_files/figure-docx/unnamed-chunk-9-1.png" id="0" name="Picture"/>
+                    <pic:cNvPicPr>
+                      <a:picLocks noChangeArrowheads="1" noChangeAspect="1"/>
+                    </pic:cNvPicPr>
+                  </pic:nvPicPr>
+                  <pic:blipFill>
+                    <a:blip r:embed="rId34"/>
+                    <a:stretch>
+                      <a:fillRect/>
+                    </a:stretch>
+                  </pic:blipFill>
+                  <pic:spPr bwMode="auto">
+                    <a:xfrm>
+                      <a:off x="0" y="0"/>
+                      <a:ext cx="6438900" cy="3863340"/>
+                    </a:xfrm>
+                    <a:prstGeom prst="rect">
+                      <a:avLst/>
+                    </a:prstGeom>
+                    <a:noFill/>
+                    <a:ln w="9525">
+                      <a:noFill/>
+                      <a:headEnd/>
+                      <a:tailEnd/>
+                    </a:ln>
+                  </pic:spPr>
+                </pic:pic>
+              </a:graphicData>
+            </a:graphic>
+          </wp:inline>
+        </w:drawing>
+      </w:r>
+    </w:p>
+    <w:p>
+      <w:r>
+        <w:br w:type="page"/>
+      </w:r>
+    </w:p>
+    <w:bookmarkEnd w:id="35"/>
+    <w:bookmarkStart w:id="37" w:name="treemap-showing-causes-of-food-problems"/>
+    <w:p>
+      <w:pPr>
+        <w:pStyle w:val="Heading1"/>
+      </w:pPr>
+      <w:r>
+        <w:t xml:space="preserve">Treemap showing causes of food problems</w:t>
+      </w:r>
+    </w:p>
+    <w:p>
+      <w:pPr>
+        <w:pStyle w:val="FirstParagraph"/>
+      </w:pPr>
+      <w:r>
+        <w:drawing>
+          <wp:inline>
+            <wp:extent cx="6438900" cy="5268190"/>
+            <wp:effectExtent b="0" l="0" r="0" t="0"/>
+            <wp:docPr descr="" title="" id="1" name="Picture"/>
+            <a:graphic>
+              <a:graphicData uri="http://schemas.openxmlformats.org/drawingml/2006/picture">
+                <pic:pic>
+                  <pic:nvPicPr>
+                    <pic:cNvPr descr="WAGAP-Poverty_and_Food-Report_files/figure-docx/unnamed-chunk-12-1.png" id="0" name="Picture"/>
                     <pic:cNvPicPr>
                       <a:picLocks noChangeArrowheads="1" noChangeAspect="1"/>
                     </pic:cNvPicPr>
@@ -1336,7 +2232,7 @@
                   <pic:spPr bwMode="auto">
                     <a:xfrm>
                       <a:off x="0" y="0"/>
-                      <a:ext cx="6438900" cy="5853545"/>
+                      <a:ext cx="6438900" cy="5268190"/>
                     </a:xfrm>
                     <a:prstGeom prst="rect">
                       <a:avLst/>
@@ -1357,9 +2253,11 @@
     </w:p>
     <w:bookmarkEnd w:id="37"/>
     <w:sectPr>
+      <w:headerReference w:type="even" r:id="rId11"/>
       <w:headerReference w:type="default" r:id="rId9"/>
-      <w:footerReference w:type="default" r:id="rId12"/>
-      <w:headerReference w:type="first" r:id="rId11"/>
+      <w:footerReference w:type="even" r:id="rId15"/>
+      <w:footerReference w:type="default" r:id="rId14"/>
+      <w:headerReference w:type="first" r:id="rId12"/>
       <w:footerReference w:type="first" r:id="rId13"/>
       <w:pgSz w:w="12240" w:h="15840"/>
       <w:pgMar w:top="1080" w:right="1008" w:bottom="993" w:left="1080" w:header="576" w:footer="576" w:gutter="0"/>
@@ -1375,6 +2273,16 @@
 </file>
 
 <file path=word/footer1.xml><?xml version="1.0" encoding="utf-8"?>
+<w:ftr xmlns:wpc="http://schemas.microsoft.com/office/word/2010/wordprocessingCanvas" xmlns:cx="http://schemas.microsoft.com/office/drawing/2014/chartex" xmlns:cx1="http://schemas.microsoft.com/office/drawing/2015/9/8/chartex" xmlns:cx2="http://schemas.microsoft.com/office/drawing/2015/10/21/chartex" xmlns:cx3="http://schemas.microsoft.com/office/drawing/2016/5/9/chartex" xmlns:cx4="http://schemas.microsoft.com/office/drawing/2016/5/10/chartex" xmlns:cx5="http://schemas.microsoft.com/office/drawing/2016/5/11/chartex" xmlns:cx6="http://schemas.microsoft.com/office/drawing/2016/5/12/chartex" xmlns:cx7="http://schemas.microsoft.com/office/drawing/2016/5/13/chartex" xmlns:cx8="http://schemas.microsoft.com/office/drawing/2016/5/14/chartex" xmlns:mc="http://schemas.openxmlformats.org/markup-compatibility/2006" xmlns:aink="http://schemas.microsoft.com/office/drawing/2016/ink" xmlns:am3d="http://schemas.microsoft.com/office/drawing/2017/model3d" xmlns:o="urn:schemas-microsoft-com:office:office" xmlns:r="http://schemas.openxmlformats.org/officeDocument/2006/relationships" xmlns:m="http://schemas.openxmlformats.org/officeDocument/2006/math" xmlns:v="urn:schemas-microsoft-com:vml" xmlns:wp14="http://schemas.microsoft.com/office/word/2010/wordprocessingDrawing" xmlns:wp="http://schemas.openxmlformats.org/drawingml/2006/wordprocessingDrawing" xmlns:w10="urn:schemas-microsoft-com:office:word" xmlns:w="http://schemas.openxmlformats.org/wordprocessingml/2006/main" xmlns:w14="http://schemas.microsoft.com/office/word/2010/wordml" xmlns:w15="http://schemas.microsoft.com/office/word/2012/wordml" xmlns:w16cex="http://schemas.microsoft.com/office/word/2018/wordml/cex" xmlns:w16cid="http://schemas.microsoft.com/office/word/2016/wordml/cid" xmlns:w16="http://schemas.microsoft.com/office/word/2018/wordml" xmlns:w16sdtdh="http://schemas.microsoft.com/office/word/2020/wordml/sdtdatahash" xmlns:w16se="http://schemas.microsoft.com/office/word/2015/wordml/symex" xmlns:wpg="http://schemas.microsoft.com/office/word/2010/wordprocessingGroup" xmlns:wpi="http://schemas.microsoft.com/office/word/2010/wordprocessingInk" xmlns:wne="http://schemas.microsoft.com/office/word/2006/wordml" xmlns:wps="http://schemas.microsoft.com/office/word/2010/wordprocessingShape" mc:Ignorable="w14 w15 w16se w16cid w16 w16cex w16sdtdh wp14">
+  <w:p>
+    <w:pPr>
+      <w:pStyle w:val="Footer"/>
+    </w:pPr>
+  </w:p>
+</w:ftr>
+</file>
+
+<file path=word/footer2.xml><?xml version="1.0" encoding="utf-8"?>
 <w:ftr xmlns:wpc="http://schemas.microsoft.com/office/word/2010/wordprocessingCanvas" xmlns:cx="http://schemas.microsoft.com/office/drawing/2014/chartex" xmlns:cx1="http://schemas.microsoft.com/office/drawing/2015/9/8/chartex" xmlns:cx2="http://schemas.microsoft.com/office/drawing/2015/10/21/chartex" xmlns:cx3="http://schemas.microsoft.com/office/drawing/2016/5/9/chartex" xmlns:cx4="http://schemas.microsoft.com/office/drawing/2016/5/10/chartex" xmlns:cx5="http://schemas.microsoft.com/office/drawing/2016/5/11/chartex" xmlns:cx6="http://schemas.microsoft.com/office/drawing/2016/5/12/chartex" xmlns:cx7="http://schemas.microsoft.com/office/drawing/2016/5/13/chartex" xmlns:cx8="http://schemas.microsoft.com/office/drawing/2016/5/14/chartex" xmlns:mc="http://schemas.openxmlformats.org/markup-compatibility/2006" xmlns:aink="http://schemas.microsoft.com/office/drawing/2016/ink" xmlns:am3d="http://schemas.microsoft.com/office/drawing/2017/model3d" xmlns:o="urn:schemas-microsoft-com:office:office" xmlns:r="http://schemas.openxmlformats.org/officeDocument/2006/relationships" xmlns:m="http://schemas.openxmlformats.org/officeDocument/2006/math" xmlns:v="urn:schemas-microsoft-com:vml" xmlns:wp14="http://schemas.microsoft.com/office/word/2010/wordprocessingDrawing" xmlns:wp="http://schemas.openxmlformats.org/drawingml/2006/wordprocessingDrawing" xmlns:w10="urn:schemas-microsoft-com:office:word" xmlns:w="http://schemas.openxmlformats.org/wordprocessingml/2006/main" xmlns:w14="http://schemas.microsoft.com/office/word/2010/wordml" xmlns:w15="http://schemas.microsoft.com/office/word/2012/wordml" xmlns:w16cex="http://schemas.microsoft.com/office/word/2018/wordml/cex" xmlns:w16cid="http://schemas.microsoft.com/office/word/2016/wordml/cid" xmlns:w16="http://schemas.microsoft.com/office/word/2018/wordml" xmlns:w16sdtdh="http://schemas.microsoft.com/office/word/2020/wordml/sdtdatahash" xmlns:w16se="http://schemas.microsoft.com/office/word/2015/wordml/symex" xmlns:wpg="http://schemas.microsoft.com/office/word/2010/wordprocessingGroup" xmlns:wpi="http://schemas.microsoft.com/office/word/2010/wordprocessingInk" xmlns:wne="http://schemas.microsoft.com/office/word/2006/wordml" xmlns:wps="http://schemas.microsoft.com/office/word/2010/wordprocessingShape" mc:Ignorable="w14 w15 w16se w16cid w16 w16cex w16sdtdh wp14">
   <w:p>
     <w:pPr>
@@ -1451,7 +2359,7 @@
 </w:ftr>
 </file>
 
-<file path=word/footer2.xml><?xml version="1.0" encoding="utf-8"?>
+<file path=word/footer3.xml><?xml version="1.0" encoding="utf-8"?>
 <w:ftr xmlns:wpc="http://schemas.microsoft.com/office/word/2010/wordprocessingCanvas" xmlns:cx="http://schemas.microsoft.com/office/drawing/2014/chartex" xmlns:cx1="http://schemas.microsoft.com/office/drawing/2015/9/8/chartex" xmlns:cx2="http://schemas.microsoft.com/office/drawing/2015/10/21/chartex" xmlns:cx3="http://schemas.microsoft.com/office/drawing/2016/5/9/chartex" xmlns:cx4="http://schemas.microsoft.com/office/drawing/2016/5/10/chartex" xmlns:cx5="http://schemas.microsoft.com/office/drawing/2016/5/11/chartex" xmlns:cx6="http://schemas.microsoft.com/office/drawing/2016/5/12/chartex" xmlns:cx7="http://schemas.microsoft.com/office/drawing/2016/5/13/chartex" xmlns:cx8="http://schemas.microsoft.com/office/drawing/2016/5/14/chartex" xmlns:mc="http://schemas.openxmlformats.org/markup-compatibility/2006" xmlns:aink="http://schemas.microsoft.com/office/drawing/2016/ink" xmlns:am3d="http://schemas.microsoft.com/office/drawing/2017/model3d" xmlns:o="urn:schemas-microsoft-com:office:office" xmlns:r="http://schemas.openxmlformats.org/officeDocument/2006/relationships" xmlns:m="http://schemas.openxmlformats.org/officeDocument/2006/math" xmlns:v="urn:schemas-microsoft-com:vml" xmlns:wp14="http://schemas.microsoft.com/office/word/2010/wordprocessingDrawing" xmlns:wp="http://schemas.openxmlformats.org/drawingml/2006/wordprocessingDrawing" xmlns:w10="urn:schemas-microsoft-com:office:word" xmlns:w="http://schemas.openxmlformats.org/wordprocessingml/2006/main" xmlns:w14="http://schemas.microsoft.com/office/word/2010/wordml" xmlns:w15="http://schemas.microsoft.com/office/word/2012/wordml" xmlns:w16cex="http://schemas.microsoft.com/office/word/2018/wordml/cex" xmlns:w16cid="http://schemas.microsoft.com/office/word/2016/wordml/cid" xmlns:w16="http://schemas.microsoft.com/office/word/2018/wordml" xmlns:w16sdtdh="http://schemas.microsoft.com/office/word/2020/wordml/sdtdatahash" xmlns:w16se="http://schemas.microsoft.com/office/word/2015/wordml/symex" xmlns:wpg="http://schemas.microsoft.com/office/word/2010/wordprocessingGroup" xmlns:wpi="http://schemas.microsoft.com/office/word/2010/wordprocessingInk" xmlns:wne="http://schemas.microsoft.com/office/word/2006/wordml" xmlns:wps="http://schemas.microsoft.com/office/word/2010/wordprocessingShape" mc:Ignorable="w14 w15 w16se w16cid w16 w16cex w16sdtdh wp14">
   <w:p>
     <w:pPr>
@@ -1532,6 +2440,16 @@
 <w:hdr xmlns:wpc="http://schemas.microsoft.com/office/word/2010/wordprocessingCanvas" xmlns:cx="http://schemas.microsoft.com/office/drawing/2014/chartex" xmlns:cx1="http://schemas.microsoft.com/office/drawing/2015/9/8/chartex" xmlns:cx2="http://schemas.microsoft.com/office/drawing/2015/10/21/chartex" xmlns:cx3="http://schemas.microsoft.com/office/drawing/2016/5/9/chartex" xmlns:cx4="http://schemas.microsoft.com/office/drawing/2016/5/10/chartex" xmlns:cx5="http://schemas.microsoft.com/office/drawing/2016/5/11/chartex" xmlns:cx6="http://schemas.microsoft.com/office/drawing/2016/5/12/chartex" xmlns:cx7="http://schemas.microsoft.com/office/drawing/2016/5/13/chartex" xmlns:cx8="http://schemas.microsoft.com/office/drawing/2016/5/14/chartex" xmlns:mc="http://schemas.openxmlformats.org/markup-compatibility/2006" xmlns:aink="http://schemas.microsoft.com/office/drawing/2016/ink" xmlns:am3d="http://schemas.microsoft.com/office/drawing/2017/model3d" xmlns:o="urn:schemas-microsoft-com:office:office" xmlns:r="http://schemas.openxmlformats.org/officeDocument/2006/relationships" xmlns:m="http://schemas.openxmlformats.org/officeDocument/2006/math" xmlns:v="urn:schemas-microsoft-com:vml" xmlns:wp14="http://schemas.microsoft.com/office/word/2010/wordprocessingDrawing" xmlns:wp="http://schemas.openxmlformats.org/drawingml/2006/wordprocessingDrawing" xmlns:w10="urn:schemas-microsoft-com:office:word" xmlns:w="http://schemas.openxmlformats.org/wordprocessingml/2006/main" xmlns:w14="http://schemas.microsoft.com/office/word/2010/wordml" xmlns:w15="http://schemas.microsoft.com/office/word/2012/wordml" xmlns:w16cex="http://schemas.microsoft.com/office/word/2018/wordml/cex" xmlns:w16cid="http://schemas.microsoft.com/office/word/2016/wordml/cid" xmlns:w16="http://schemas.microsoft.com/office/word/2018/wordml" xmlns:w16sdtdh="http://schemas.microsoft.com/office/word/2020/wordml/sdtdatahash" xmlns:w16se="http://schemas.microsoft.com/office/word/2015/wordml/symex" xmlns:wpg="http://schemas.microsoft.com/office/word/2010/wordprocessingGroup" xmlns:wpi="http://schemas.microsoft.com/office/word/2010/wordprocessingInk" xmlns:wne="http://schemas.microsoft.com/office/word/2006/wordml" xmlns:wps="http://schemas.microsoft.com/office/word/2010/wordprocessingShape" mc:Ignorable="w14 w15 w16se w16cid w16 w16cex w16sdtdh wp14">
   <w:p>
     <w:pPr>
+      <w:pStyle w:val="Header"/>
+    </w:pPr>
+  </w:p>
+</w:hdr>
+</file>
+
+<file path=word/header2.xml><?xml version="1.0" encoding="utf-8"?>
+<w:hdr xmlns:wpc="http://schemas.microsoft.com/office/word/2010/wordprocessingCanvas" xmlns:cx="http://schemas.microsoft.com/office/drawing/2014/chartex" xmlns:cx1="http://schemas.microsoft.com/office/drawing/2015/9/8/chartex" xmlns:cx2="http://schemas.microsoft.com/office/drawing/2015/10/21/chartex" xmlns:cx3="http://schemas.microsoft.com/office/drawing/2016/5/9/chartex" xmlns:cx4="http://schemas.microsoft.com/office/drawing/2016/5/10/chartex" xmlns:cx5="http://schemas.microsoft.com/office/drawing/2016/5/11/chartex" xmlns:cx6="http://schemas.microsoft.com/office/drawing/2016/5/12/chartex" xmlns:cx7="http://schemas.microsoft.com/office/drawing/2016/5/13/chartex" xmlns:cx8="http://schemas.microsoft.com/office/drawing/2016/5/14/chartex" xmlns:mc="http://schemas.openxmlformats.org/markup-compatibility/2006" xmlns:aink="http://schemas.microsoft.com/office/drawing/2016/ink" xmlns:am3d="http://schemas.microsoft.com/office/drawing/2017/model3d" xmlns:o="urn:schemas-microsoft-com:office:office" xmlns:r="http://schemas.openxmlformats.org/officeDocument/2006/relationships" xmlns:m="http://schemas.openxmlformats.org/officeDocument/2006/math" xmlns:v="urn:schemas-microsoft-com:vml" xmlns:wp14="http://schemas.microsoft.com/office/word/2010/wordprocessingDrawing" xmlns:wp="http://schemas.openxmlformats.org/drawingml/2006/wordprocessingDrawing" xmlns:w10="urn:schemas-microsoft-com:office:word" xmlns:w="http://schemas.openxmlformats.org/wordprocessingml/2006/main" xmlns:w14="http://schemas.microsoft.com/office/word/2010/wordml" xmlns:w15="http://schemas.microsoft.com/office/word/2012/wordml" xmlns:w16cex="http://schemas.microsoft.com/office/word/2018/wordml/cex" xmlns:w16cid="http://schemas.microsoft.com/office/word/2016/wordml/cid" xmlns:w16="http://schemas.microsoft.com/office/word/2018/wordml" xmlns:w16sdtdh="http://schemas.microsoft.com/office/word/2020/wordml/sdtdatahash" xmlns:w16se="http://schemas.microsoft.com/office/word/2015/wordml/symex" xmlns:wpg="http://schemas.microsoft.com/office/word/2010/wordprocessingGroup" xmlns:wpi="http://schemas.microsoft.com/office/word/2010/wordprocessingInk" xmlns:wne="http://schemas.microsoft.com/office/word/2006/wordml" xmlns:wps="http://schemas.microsoft.com/office/word/2010/wordprocessingShape" mc:Ignorable="w14 w15 w16se w16cid w16 w16cex w16sdtdh wp14">
+  <w:p>
+    <w:pPr>
       <w:spacing w:before="0" w:after="0"/>
       <w:jc w:val="right"/>
       <w:rPr>
@@ -1539,6 +2457,7 @@
         <w:color w:val="4C1130"/>
         <w:sz w:val="20"/>
         <w:szCs w:val="20"/>
+        <w:lang w:val="en-US"/>
       </w:rPr>
     </w:pPr>
     <w:r>
@@ -1547,8 +2466,19 @@
         <w:color w:val="4C1130"/>
         <w:sz w:val="20"/>
         <w:szCs w:val="20"/>
-      </w:rPr>
-      <w:t>WAGAP Community Needs Assessment | 2020</w:t>
+        <w:lang w:val="en-US"/>
+      </w:rPr>
+      <w:t>WAGAP Community Needs Assessment | 202</w:t>
+    </w:r>
+    <w:r>
+      <w:rPr>
+        <w:b/>
+        <w:color w:val="4C1130"/>
+        <w:sz w:val="20"/>
+        <w:szCs w:val="20"/>
+        <w:lang w:val="en-US"/>
+      </w:rPr>
+      <w:t>1</w:t>
     </w:r>
   </w:p>
   <w:p>
@@ -1568,7 +2498,7 @@
 </w:hdr>
 </file>
 
-<file path=word/header2.xml><?xml version="1.0" encoding="utf-8"?>
+<file path=word/header3.xml><?xml version="1.0" encoding="utf-8"?>
 <w:hdr xmlns:wpc="http://schemas.microsoft.com/office/word/2010/wordprocessingCanvas" xmlns:cx="http://schemas.microsoft.com/office/drawing/2014/chartex" xmlns:cx1="http://schemas.microsoft.com/office/drawing/2015/9/8/chartex" xmlns:cx2="http://schemas.microsoft.com/office/drawing/2015/10/21/chartex" xmlns:cx3="http://schemas.microsoft.com/office/drawing/2016/5/9/chartex" xmlns:cx4="http://schemas.microsoft.com/office/drawing/2016/5/10/chartex" xmlns:cx5="http://schemas.microsoft.com/office/drawing/2016/5/11/chartex" xmlns:cx6="http://schemas.microsoft.com/office/drawing/2016/5/12/chartex" xmlns:cx7="http://schemas.microsoft.com/office/drawing/2016/5/13/chartex" xmlns:cx8="http://schemas.microsoft.com/office/drawing/2016/5/14/chartex" xmlns:mc="http://schemas.openxmlformats.org/markup-compatibility/2006" xmlns:aink="http://schemas.microsoft.com/office/drawing/2016/ink" xmlns:am3d="http://schemas.microsoft.com/office/drawing/2017/model3d" xmlns:o="urn:schemas-microsoft-com:office:office" xmlns:r="http://schemas.openxmlformats.org/officeDocument/2006/relationships" xmlns:m="http://schemas.openxmlformats.org/officeDocument/2006/math" xmlns:v="urn:schemas-microsoft-com:vml" xmlns:wp14="http://schemas.microsoft.com/office/word/2010/wordprocessingDrawing" xmlns:wp="http://schemas.openxmlformats.org/drawingml/2006/wordprocessingDrawing" xmlns:w10="urn:schemas-microsoft-com:office:word" xmlns:w="http://schemas.openxmlformats.org/wordprocessingml/2006/main" xmlns:w14="http://schemas.microsoft.com/office/word/2010/wordml" xmlns:w15="http://schemas.microsoft.com/office/word/2012/wordml" xmlns:w16cex="http://schemas.microsoft.com/office/word/2018/wordml/cex" xmlns:w16cid="http://schemas.microsoft.com/office/word/2016/wordml/cid" xmlns:w16="http://schemas.microsoft.com/office/word/2018/wordml" xmlns:w16sdtdh="http://schemas.microsoft.com/office/word/2020/wordml/sdtdatahash" xmlns:w16se="http://schemas.microsoft.com/office/word/2015/wordml/symex" xmlns:wpg="http://schemas.microsoft.com/office/word/2010/wordprocessingGroup" xmlns:wpi="http://schemas.microsoft.com/office/word/2010/wordprocessingInk" xmlns:wne="http://schemas.microsoft.com/office/word/2006/wordml" xmlns:wps="http://schemas.microsoft.com/office/word/2010/wordprocessingShape" mc:Ignorable="w14 w15 w16se w16cid w16 w16cex w16sdtdh wp14">
   <w:p>
     <w:pPr>
@@ -1589,7 +2519,7 @@
 </w:hdr>
 </file>
 
-<file path=word/header3.xml><?xml version="1.0" encoding="utf-8"?>
+<file path=word/header4.xml><?xml version="1.0" encoding="utf-8"?>
 <w:hdr xmlns:wpc="http://schemas.microsoft.com/office/word/2010/wordprocessingCanvas" xmlns:cx="http://schemas.microsoft.com/office/drawing/2014/chartex" xmlns:cx1="http://schemas.microsoft.com/office/drawing/2015/9/8/chartex" xmlns:cx2="http://schemas.microsoft.com/office/drawing/2015/10/21/chartex" xmlns:cx3="http://schemas.microsoft.com/office/drawing/2016/5/9/chartex" xmlns:cx4="http://schemas.microsoft.com/office/drawing/2016/5/10/chartex" xmlns:cx5="http://schemas.microsoft.com/office/drawing/2016/5/11/chartex" xmlns:cx6="http://schemas.microsoft.com/office/drawing/2016/5/12/chartex" xmlns:cx7="http://schemas.microsoft.com/office/drawing/2016/5/13/chartex" xmlns:cx8="http://schemas.microsoft.com/office/drawing/2016/5/14/chartex" xmlns:mc="http://schemas.openxmlformats.org/markup-compatibility/2006" xmlns:aink="http://schemas.microsoft.com/office/drawing/2016/ink" xmlns:am3d="http://schemas.microsoft.com/office/drawing/2017/model3d" xmlns:o="urn:schemas-microsoft-com:office:office" xmlns:r="http://schemas.openxmlformats.org/officeDocument/2006/relationships" xmlns:m="http://schemas.openxmlformats.org/officeDocument/2006/math" xmlns:v="urn:schemas-microsoft-com:vml" xmlns:wp14="http://schemas.microsoft.com/office/word/2010/wordprocessingDrawing" xmlns:wp="http://schemas.openxmlformats.org/drawingml/2006/wordprocessingDrawing" xmlns:w10="urn:schemas-microsoft-com:office:word" xmlns:w="http://schemas.openxmlformats.org/wordprocessingml/2006/main" xmlns:w14="http://schemas.microsoft.com/office/word/2010/wordml" xmlns:w15="http://schemas.microsoft.com/office/word/2012/wordml" xmlns:w16cex="http://schemas.microsoft.com/office/word/2018/wordml/cex" xmlns:w16cid="http://schemas.microsoft.com/office/word/2016/wordml/cid" xmlns:w16="http://schemas.microsoft.com/office/word/2018/wordml" xmlns:w16sdtdh="http://schemas.microsoft.com/office/word/2020/wordml/sdtdatahash" xmlns:w16se="http://schemas.microsoft.com/office/word/2015/wordml/symex" xmlns:wpg="http://schemas.microsoft.com/office/word/2010/wordprocessingGroup" xmlns:wpi="http://schemas.microsoft.com/office/word/2010/wordprocessingInk" xmlns:wne="http://schemas.microsoft.com/office/word/2006/wordml" xmlns:wps="http://schemas.microsoft.com/office/word/2010/wordprocessingShape" mc:Ignorable="w14 w15 w16se w16cid w16 w16cex w16sdtdh wp14">
   <w:p>
     <w:pPr>
@@ -4133,7 +5063,7 @@
     <w:rsid w:val="003A1C4D"/>
   </w:style>
   <w:style w:type="paragraph" w:customStyle="1" w:styleId="blockquote">
-    <w:name w:val="block quote"/>
+    <w:name w:val="blockquote"/>
     <w:basedOn w:val="Normal"/>
     <w:link w:val="blockquoteChar"/>
     <w:qFormat/>
@@ -4151,7 +5081,7 @@
     </w:rPr>
   </w:style>
   <w:style w:type="character" w:customStyle="1" w:styleId="blockquoteChar">
-    <w:name w:val="block quote Char"/>
+    <w:name w:val="blockquote Char"/>
     <w:basedOn w:val="DefaultParagraphFont"/>
     <w:link w:val="blockquote"/>
     <w:rsid w:val="00551143"/>
@@ -4206,6 +5136,11 @@
     <w:rPr>
       <w:color w:val="4F81BD" w:themeColor="accent1"/>
     </w:rPr>
+  </w:style>
+  <w:style w:type="paragraph" w:customStyle="1" w:styleId="TableCaption">
+    <w:name w:val="Table Caption"/>
+    <w:basedOn w:val="BodyText"/>
+    <w:qFormat/>
   </w:style>
   <w:style w:type="paragraph" w:customStyle="1" w:styleId="SourceCode">
     <w:name w:val="Source Code"/>

</xml_diff>